<commit_message>
correção direcionamento links, CRUD e botão de impressão funcional nas páginas de contrato funcionando e cadastro/edição de contrato agora somam serviços dando total, TCC escrito revisado e com agradecimentos
</commit_message>
<xml_diff>
--- a/TCC - Organiza_Estúdio revisado.docx
+++ b/TCC - Organiza_Estúdio revisado.docx
@@ -1742,15 +1742,13 @@
         </w:rPr>
         <w:t xml:space="preserve"> dando forças </w:t>
       </w:r>
-      <w:proofErr w:type="gramStart"/>
-      <w:r>
-        <w:rPr>
-          <w:sz w:val="24"/>
-          <w:szCs w:val="24"/>
-        </w:rPr>
-        <w:t>à</w:t>
-      </w:r>
-      <w:proofErr w:type="gramEnd"/>
+      <w:r>
+        <w:rPr>
+          <w:sz w:val="24"/>
+          <w:szCs w:val="24"/>
+        </w:rPr>
+        <w:t>a</w:t>
+      </w:r>
       <w:r>
         <w:rPr>
           <w:sz w:val="24"/>
@@ -1805,14 +1803,28 @@
           <w:sz w:val="24"/>
           <w:szCs w:val="24"/>
         </w:rPr>
-        <w:t xml:space="preserve">Hellen Dias Aureliano e ______________ </w:t>
-      </w:r>
-      <w:r>
-        <w:rPr>
-          <w:sz w:val="24"/>
-          <w:szCs w:val="24"/>
-        </w:rPr>
-        <w:t xml:space="preserve">por acreditar </w:t>
+        <w:t xml:space="preserve">Hellen e Ellen </w:t>
+      </w:r>
+      <w:r>
+        <w:rPr>
+          <w:sz w:val="24"/>
+          <w:szCs w:val="24"/>
+        </w:rPr>
+        <w:t>por acreditar</w:t>
+      </w:r>
+      <w:r>
+        <w:rPr>
+          <w:sz w:val="24"/>
+          <w:szCs w:val="24"/>
+        </w:rPr>
+        <w:t>em</w:t>
+      </w:r>
+      <w:r>
+        <w:rPr>
+          <w:sz w:val="24"/>
+          <w:szCs w:val="24"/>
+        </w:rPr>
+        <w:t xml:space="preserve"> </w:t>
       </w:r>
       <w:r>
         <w:rPr>
@@ -1868,21 +1880,21 @@
           <w:sz w:val="24"/>
           <w:szCs w:val="24"/>
         </w:rPr>
-        <w:t xml:space="preserve"> deixando desistir. À minha amada mãe </w:t>
-      </w:r>
-      <w:r>
-        <w:rPr>
-          <w:sz w:val="24"/>
-          <w:szCs w:val="24"/>
-        </w:rPr>
-        <w:t>Maria da Conceição Aureliano da Silva</w:t>
-      </w:r>
-      <w:r>
-        <w:rPr>
-          <w:sz w:val="24"/>
-          <w:szCs w:val="24"/>
-        </w:rPr>
-        <w:t xml:space="preserve">, meu verdadeiro exemplo de mulher, que sempre me cobriu com orações, me aconselhou e me compreendeu nas mais diversas situações. </w:t>
+        <w:t xml:space="preserve"> deixando desistir. </w:t>
+      </w:r>
+      <w:r>
+        <w:rPr>
+          <w:sz w:val="24"/>
+          <w:szCs w:val="24"/>
+        </w:rPr>
+        <w:t>Aos nossos pais e irmãs pelo suporte, incentivos e conselhos</w:t>
+      </w:r>
+      <w:r>
+        <w:rPr>
+          <w:sz w:val="24"/>
+          <w:szCs w:val="24"/>
+        </w:rPr>
+        <w:t xml:space="preserve"> nas mais diversas situações. </w:t>
       </w:r>
     </w:p>
     <w:p>
@@ -1899,47 +1911,47 @@
           <w:sz w:val="24"/>
           <w:szCs w:val="24"/>
         </w:rPr>
-        <w:t xml:space="preserve">Agradeço à minha avó </w:t>
+        <w:t>Agradec</w:t>
+      </w:r>
+      <w:r>
+        <w:rPr>
+          <w:sz w:val="24"/>
+          <w:szCs w:val="24"/>
+        </w:rPr>
+        <w:t>emos ao</w:t>
+      </w:r>
+      <w:r>
+        <w:rPr>
+          <w:sz w:val="24"/>
+          <w:szCs w:val="24"/>
+        </w:rPr>
+        <w:t xml:space="preserve"> </w:t>
+      </w:r>
+      <w:r>
+        <w:rPr>
+          <w:rFonts w:cs="Arial"/>
+          <w:sz w:val="24"/>
+          <w:szCs w:val="24"/>
+        </w:rPr>
+        <w:t xml:space="preserve">Prof. </w:t>
       </w:r>
       <w:proofErr w:type="spellStart"/>
       <w:r>
         <w:rPr>
-          <w:sz w:val="24"/>
-          <w:szCs w:val="24"/>
-        </w:rPr>
-        <w:t>xxxxxxxxxxxxxxxxxxxxx</w:t>
+          <w:rFonts w:cs="Arial"/>
+          <w:sz w:val="24"/>
+          <w:szCs w:val="24"/>
+        </w:rPr>
+        <w:t>MSc</w:t>
       </w:r>
       <w:proofErr w:type="spellEnd"/>
       <w:r>
         <w:rPr>
-          <w:sz w:val="24"/>
-          <w:szCs w:val="24"/>
-        </w:rPr>
-        <w:t xml:space="preserve"> e minha </w:t>
-      </w:r>
-      <w:proofErr w:type="spellStart"/>
-      <w:r>
-        <w:rPr>
-          <w:sz w:val="24"/>
-          <w:szCs w:val="24"/>
-        </w:rPr>
-        <w:t>xxxxxxxxxxxxxxxxxxxxxxxxx</w:t>
-      </w:r>
-      <w:proofErr w:type="spellEnd"/>
-      <w:r>
-        <w:rPr>
-          <w:sz w:val="24"/>
-          <w:szCs w:val="24"/>
-        </w:rPr>
-        <w:t xml:space="preserve"> por </w:t>
-      </w:r>
-      <w:r>
-        <w:rPr>
-          <w:sz w:val="24"/>
-          <w:szCs w:val="24"/>
-          <w:u w:val="single"/>
-        </w:rPr>
-        <w:t>ser</w:t>
+          <w:rFonts w:cs="Arial"/>
+          <w:sz w:val="24"/>
+          <w:szCs w:val="24"/>
+        </w:rPr>
+        <w:t>. Wesley Christian Gonçalves das Neves</w:t>
       </w:r>
       <w:bookmarkStart w:id="0" w:name="_GoBack"/>
       <w:bookmarkEnd w:id="0"/>
@@ -1947,26 +1959,51 @@
         <w:rPr>
           <w:sz w:val="24"/>
           <w:szCs w:val="24"/>
-          <w:u w:val="single"/>
-        </w:rPr>
-        <w:t>em</w:t>
-      </w:r>
-      <w:r>
-        <w:rPr>
-          <w:sz w:val="24"/>
-          <w:szCs w:val="24"/>
-        </w:rPr>
-        <w:t xml:space="preserve"> a base do meu caráter e desenvolvimento, além de modelos que me fizeram buscar voos mais altos. À minha </w:t>
-      </w:r>
-      <w:proofErr w:type="spellStart"/>
-      <w:r>
-        <w:rPr>
-          <w:sz w:val="24"/>
-          <w:szCs w:val="24"/>
-        </w:rPr>
-        <w:t>xxxxxxxxxxxxxxxx</w:t>
-      </w:r>
-      <w:proofErr w:type="spellEnd"/>
+        </w:rPr>
+        <w:t xml:space="preserve">, por ter sido </w:t>
+      </w:r>
+      <w:r>
+        <w:rPr>
+          <w:sz w:val="24"/>
+          <w:szCs w:val="24"/>
+        </w:rPr>
+        <w:t>nosso orientador</w:t>
+      </w:r>
+      <w:r>
+        <w:rPr>
+          <w:sz w:val="24"/>
+          <w:szCs w:val="24"/>
+        </w:rPr>
+        <w:t xml:space="preserve"> e </w:t>
+      </w:r>
+      <w:r>
+        <w:rPr>
+          <w:sz w:val="24"/>
+          <w:szCs w:val="24"/>
+        </w:rPr>
+        <w:t>nos</w:t>
+      </w:r>
+      <w:r>
+        <w:rPr>
+          <w:sz w:val="24"/>
+          <w:szCs w:val="24"/>
+        </w:rPr>
+        <w:t xml:space="preserve"> auxiliado na construção deste trabalho. </w:t>
+      </w:r>
+      <w:r>
+        <w:rPr>
+          <w:sz w:val="24"/>
+          <w:szCs w:val="24"/>
+        </w:rPr>
+        <w:t>Agradec</w:t>
+      </w:r>
+      <w:r>
+        <w:rPr>
+          <w:sz w:val="24"/>
+          <w:szCs w:val="24"/>
+        </w:rPr>
+        <w:t>emos</w:t>
+      </w:r>
       <w:r>
         <w:rPr>
           <w:sz w:val="24"/>
@@ -1974,95 +2011,63 @@
         </w:rPr>
         <w:t xml:space="preserve"> </w:t>
       </w:r>
-      <w:r>
-        <w:rPr>
-          <w:sz w:val="24"/>
-          <w:szCs w:val="24"/>
-        </w:rPr>
-        <w:t xml:space="preserve">e minha </w:t>
-      </w:r>
-      <w:proofErr w:type="spellStart"/>
-      <w:r>
-        <w:rPr>
-          <w:sz w:val="24"/>
-          <w:szCs w:val="24"/>
-        </w:rPr>
-        <w:t>xxxxxxxxxxxxxxxxxxxxxxxxxxxxxx</w:t>
-      </w:r>
-      <w:proofErr w:type="spellEnd"/>
-      <w:r>
-        <w:rPr>
-          <w:sz w:val="24"/>
-          <w:szCs w:val="24"/>
-        </w:rPr>
-        <w:t xml:space="preserve"> que desde que entraram em minha vida me apoiaram, me incentivaram e fizeram tudo que podiam para que eu possa ter sucesso. </w:t>
-      </w:r>
-    </w:p>
-    <w:p>
-      <w:pPr>
-        <w:spacing w:line="360" w:lineRule="auto"/>
-        <w:ind w:firstLine="709"/>
-        <w:rPr>
-          <w:sz w:val="24"/>
-          <w:szCs w:val="24"/>
-        </w:rPr>
-      </w:pPr>
-      <w:r>
-        <w:rPr>
-          <w:sz w:val="24"/>
-          <w:szCs w:val="24"/>
-        </w:rPr>
-        <w:t xml:space="preserve">Agradeço à Profa. Dra. </w:t>
-      </w:r>
-      <w:proofErr w:type="spellStart"/>
       <w:proofErr w:type="gramStart"/>
       <w:r>
         <w:rPr>
           <w:sz w:val="24"/>
           <w:szCs w:val="24"/>
         </w:rPr>
-        <w:t>xxxxxxxxxxxxxxxxxxxx</w:t>
-      </w:r>
-      <w:proofErr w:type="spellEnd"/>
+        <w:t>à</w:t>
+      </w:r>
       <w:proofErr w:type="gramEnd"/>
       <w:r>
         <w:rPr>
           <w:sz w:val="24"/>
           <w:szCs w:val="24"/>
         </w:rPr>
-        <w:t xml:space="preserve">, por todo seu tempo e disponibilidade, por ter sido minha orientadora e me auxiliado na construção deste trabalho. Agradeço </w:t>
-      </w:r>
-      <w:proofErr w:type="gramStart"/>
-      <w:r>
-        <w:rPr>
-          <w:sz w:val="24"/>
-          <w:szCs w:val="24"/>
-        </w:rPr>
-        <w:t>à</w:t>
-      </w:r>
-      <w:proofErr w:type="gramEnd"/>
-      <w:r>
-        <w:rPr>
-          <w:sz w:val="24"/>
-          <w:szCs w:val="24"/>
-        </w:rPr>
-        <w:t xml:space="preserve"> todos os professores do Departamento de Economia, em especial à professora </w:t>
-      </w:r>
-      <w:proofErr w:type="spellStart"/>
-      <w:r>
-        <w:rPr>
-          <w:sz w:val="24"/>
-          <w:szCs w:val="24"/>
-        </w:rPr>
-        <w:t>xxxxxxxxxxxxxxxxxx</w:t>
-      </w:r>
-      <w:proofErr w:type="spellEnd"/>
-      <w:r>
-        <w:rPr>
-          <w:sz w:val="24"/>
-          <w:szCs w:val="24"/>
-        </w:rPr>
-        <w:t xml:space="preserve"> que me ajudou e me deu apoio em um dos momentos mais difíceis da graduação.</w:t>
+        <w:t xml:space="preserve"> todos os professores do </w:t>
+      </w:r>
+      <w:r>
+        <w:rPr>
+          <w:sz w:val="24"/>
+          <w:szCs w:val="24"/>
+        </w:rPr>
+        <w:t>curso</w:t>
+      </w:r>
+      <w:r>
+        <w:rPr>
+          <w:sz w:val="24"/>
+          <w:szCs w:val="24"/>
+        </w:rPr>
+        <w:t xml:space="preserve"> de </w:t>
+      </w:r>
+      <w:r>
+        <w:rPr>
+          <w:sz w:val="24"/>
+          <w:szCs w:val="24"/>
+        </w:rPr>
+        <w:t>Sistemas de Informação</w:t>
+      </w:r>
+      <w:r>
+        <w:rPr>
+          <w:sz w:val="24"/>
+          <w:szCs w:val="24"/>
+        </w:rPr>
+        <w:t xml:space="preserve">, </w:t>
+      </w:r>
+      <w:r>
+        <w:rPr>
+          <w:sz w:val="24"/>
+          <w:szCs w:val="24"/>
+        </w:rPr>
+        <w:t>por fazerem parte desta história</w:t>
+      </w:r>
+      <w:r>
+        <w:rPr>
+          <w:sz w:val="24"/>
+          <w:szCs w:val="24"/>
+        </w:rPr>
+        <w:t>.</w:t>
       </w:r>
     </w:p>
     <w:p>
@@ -38420,7 +38425,7 @@
       <w:rPr>
         <w:noProof/>
       </w:rPr>
-      <w:t>21</w:t>
+      <w:t>6</w:t>
     </w:r>
     <w:r>
       <w:rPr>
@@ -38464,8 +38469,8 @@
       <w:tblLook w:val="01E0" w:firstRow="1" w:lastRow="1" w:firstColumn="1" w:lastColumn="1" w:noHBand="0" w:noVBand="0"/>
     </w:tblPr>
     <w:tblGrid>
-      <w:gridCol w:w="2528"/>
-      <w:gridCol w:w="6759"/>
+      <w:gridCol w:w="2533"/>
+      <w:gridCol w:w="6754"/>
     </w:tblGrid>
     <w:tr>
       <w:trPr>
@@ -38510,7 +38515,7 @@
               <v:shape id="_x0000_i1025" type="#_x0000_t75" style="width:115.8pt;height:54.6pt" o:ole="">
                 <v:imagedata r:id="rId1" o:title=""/>
               </v:shape>
-              <o:OLEObject Type="Embed" ProgID="MSPhotoEd.3" ShapeID="_x0000_i1025" DrawAspect="Content" ObjectID="_1589476214" r:id="rId2"/>
+              <o:OLEObject Type="Embed" ProgID="MSPhotoEd.3" ShapeID="_x0000_i1025" DrawAspect="Content" ObjectID="_1589568846" r:id="rId2"/>
             </w:object>
           </w:r>
         </w:p>

</xml_diff>

<commit_message>
Últimos ajustes no trabalho
</commit_message>
<xml_diff>
--- a/TCC - Organiza_Estúdio revisado.docx
+++ b/TCC - Organiza_Estúdio revisado.docx
@@ -41026,8 +41026,6 @@
         </w:rPr>
         <w:t>vai até o menu Contratos &gt; Gerenciamento de Arquivos opção&gt; Galeria de envio de fotos.</w:t>
       </w:r>
-      <w:bookmarkStart w:id="88" w:name="_GoBack"/>
-      <w:bookmarkEnd w:id="88"/>
     </w:p>
     <w:p>
       <w:pPr>
@@ -41980,22 +41978,66 @@
     </w:p>
     <w:p>
       <w:pPr>
+        <w:spacing w:line="360" w:lineRule="auto"/>
+      </w:pPr>
+    </w:p>
+    <w:p>
+      <w:pPr>
+        <w:spacing w:line="360" w:lineRule="auto"/>
+      </w:pPr>
+    </w:p>
+    <w:p>
+      <w:pPr>
+        <w:spacing w:line="360" w:lineRule="auto"/>
+      </w:pPr>
+    </w:p>
+    <w:p>
+      <w:pPr>
+        <w:spacing w:line="360" w:lineRule="auto"/>
+      </w:pPr>
+    </w:p>
+    <w:p>
+      <w:pPr>
         <w:pStyle w:val="Ttulo2"/>
       </w:pPr>
-      <w:bookmarkStart w:id="89" w:name="_Toc516412290"/>
-      <w:r>
-        <w:rPr>
-          <w:highlight w:val="yellow"/>
-        </w:rPr>
+      <w:bookmarkStart w:id="88" w:name="_Toc516412290"/>
+      <w:r>
         <w:t>P</w:t>
       </w:r>
       <w:r>
-        <w:rPr>
-          <w:highlight w:val="yellow"/>
-        </w:rPr>
         <w:t>rotótipo</w:t>
       </w:r>
-      <w:bookmarkEnd w:id="89"/>
+      <w:bookmarkEnd w:id="88"/>
+    </w:p>
+    <w:p>
+      <w:pPr>
+        <w:rPr>
+          <w:sz w:val="24"/>
+          <w:szCs w:val="24"/>
+        </w:rPr>
+      </w:pPr>
+      <w:r>
+        <w:rPr>
+          <w:sz w:val="24"/>
+          <w:szCs w:val="24"/>
+        </w:rPr>
+        <w:t>A seguir as telas do Protótipo na visão do Administrador</w:t>
+      </w:r>
+      <w:r>
+        <w:rPr>
+          <w:sz w:val="24"/>
+          <w:szCs w:val="24"/>
+        </w:rPr>
+        <w:t>:</w:t>
+      </w:r>
+    </w:p>
+    <w:p>
+      <w:pPr>
+        <w:rPr>
+          <w:sz w:val="24"/>
+          <w:szCs w:val="24"/>
+        </w:rPr>
+      </w:pPr>
     </w:p>
     <w:bookmarkEnd w:id="39"/>
     <w:p>
@@ -42006,6 +42048,188 @@
           <w:color w:val="1D2021"/>
         </w:rPr>
       </w:pPr>
+      <w:r>
+        <w:rPr>
+          <w:rFonts w:cs="Arial"/>
+          <w:noProof/>
+          <w:color w:val="1D2021"/>
+        </w:rPr>
+        <w:drawing>
+          <wp:inline distT="0" distB="0" distL="0" distR="0">
+            <wp:extent cx="5400675" cy="2800350"/>
+            <wp:effectExtent l="0" t="0" r="9525" b="0"/>
+            <wp:docPr id="7" name="Imagem 7"/>
+            <wp:cNvGraphicFramePr>
+              <a:graphicFrameLocks xmlns:a="http://schemas.openxmlformats.org/drawingml/2006/main" noChangeAspect="1"/>
+            </wp:cNvGraphicFramePr>
+            <a:graphic xmlns:a="http://schemas.openxmlformats.org/drawingml/2006/main">
+              <a:graphicData uri="http://schemas.openxmlformats.org/drawingml/2006/picture">
+                <pic:pic xmlns:pic="http://schemas.openxmlformats.org/drawingml/2006/picture">
+                  <pic:nvPicPr>
+                    <pic:cNvPr id="7" name="index-adm.JPG"/>
+                    <pic:cNvPicPr/>
+                  </pic:nvPicPr>
+                  <pic:blipFill>
+                    <a:blip r:embed="rId9" cstate="print">
+                      <a:extLst>
+                        <a:ext uri="{28A0092B-C50C-407E-A947-70E740481C1C}">
+                          <a14:useLocalDpi xmlns:a14="http://schemas.microsoft.com/office/drawing/2010/main" val="0"/>
+                        </a:ext>
+                      </a:extLst>
+                    </a:blip>
+                    <a:stretch>
+                      <a:fillRect/>
+                    </a:stretch>
+                  </pic:blipFill>
+                  <pic:spPr>
+                    <a:xfrm>
+                      <a:off x="0" y="0"/>
+                      <a:ext cx="5400675" cy="2800350"/>
+                    </a:xfrm>
+                    <a:prstGeom prst="rect">
+                      <a:avLst/>
+                    </a:prstGeom>
+                  </pic:spPr>
+                </pic:pic>
+              </a:graphicData>
+            </a:graphic>
+          </wp:inline>
+        </w:drawing>
+      </w:r>
+    </w:p>
+    <w:p>
+      <w:pPr>
+        <w:spacing w:line="360" w:lineRule="auto"/>
+        <w:rPr>
+          <w:noProof/>
+        </w:rPr>
+      </w:pPr>
+      <w:r>
+        <w:rPr>
+          <w:noProof/>
+        </w:rPr>
+        <w:t xml:space="preserve">Figura </w:t>
+      </w:r>
+      <w:r>
+        <w:rPr>
+          <w:noProof/>
+        </w:rPr>
+        <w:t>2</w:t>
+      </w:r>
+      <w:r>
+        <w:rPr>
+          <w:noProof/>
+        </w:rPr>
+        <w:t xml:space="preserve"> – </w:t>
+      </w:r>
+      <w:r>
+        <w:rPr>
+          <w:noProof/>
+        </w:rPr>
+        <w:t>Página de Visão Geral do Administrador</w:t>
+      </w:r>
+    </w:p>
+    <w:p>
+      <w:pPr>
+        <w:spacing w:line="360" w:lineRule="auto"/>
+        <w:rPr>
+          <w:noProof/>
+        </w:rPr>
+      </w:pPr>
+    </w:p>
+    <w:p>
+      <w:pPr>
+        <w:spacing w:line="360" w:lineRule="auto"/>
+        <w:rPr>
+          <w:noProof/>
+        </w:rPr>
+      </w:pPr>
+      <w:r>
+        <w:rPr>
+          <w:noProof/>
+        </w:rPr>
+        <w:drawing>
+          <wp:inline distT="0" distB="0" distL="0" distR="0">
+            <wp:extent cx="5400675" cy="2529840"/>
+            <wp:effectExtent l="0" t="0" r="9525" b="3810"/>
+            <wp:docPr id="27" name="Imagem 27" descr="Uma imagem contendo captura de tela&#10;&#10;Descrição gerada com muito alta confiança"/>
+            <wp:cNvGraphicFramePr>
+              <a:graphicFrameLocks xmlns:a="http://schemas.openxmlformats.org/drawingml/2006/main" noChangeAspect="1"/>
+            </wp:cNvGraphicFramePr>
+            <a:graphic xmlns:a="http://schemas.openxmlformats.org/drawingml/2006/main">
+              <a:graphicData uri="http://schemas.openxmlformats.org/drawingml/2006/picture">
+                <pic:pic xmlns:pic="http://schemas.openxmlformats.org/drawingml/2006/picture">
+                  <pic:nvPicPr>
+                    <pic:cNvPr id="27" name="index-func.JPG"/>
+                    <pic:cNvPicPr/>
+                  </pic:nvPicPr>
+                  <pic:blipFill>
+                    <a:blip r:embed="rId10" cstate="print">
+                      <a:extLst>
+                        <a:ext uri="{28A0092B-C50C-407E-A947-70E740481C1C}">
+                          <a14:useLocalDpi xmlns:a14="http://schemas.microsoft.com/office/drawing/2010/main" val="0"/>
+                        </a:ext>
+                      </a:extLst>
+                    </a:blip>
+                    <a:stretch>
+                      <a:fillRect/>
+                    </a:stretch>
+                  </pic:blipFill>
+                  <pic:spPr>
+                    <a:xfrm>
+                      <a:off x="0" y="0"/>
+                      <a:ext cx="5400675" cy="2529840"/>
+                    </a:xfrm>
+                    <a:prstGeom prst="rect">
+                      <a:avLst/>
+                    </a:prstGeom>
+                  </pic:spPr>
+                </pic:pic>
+              </a:graphicData>
+            </a:graphic>
+          </wp:inline>
+        </w:drawing>
+      </w:r>
+    </w:p>
+    <w:p>
+      <w:pPr>
+        <w:spacing w:line="360" w:lineRule="auto"/>
+        <w:rPr>
+          <w:noProof/>
+        </w:rPr>
+      </w:pPr>
+      <w:r>
+        <w:rPr>
+          <w:noProof/>
+        </w:rPr>
+        <w:t xml:space="preserve">Figura </w:t>
+      </w:r>
+      <w:r>
+        <w:rPr>
+          <w:noProof/>
+        </w:rPr>
+        <w:t>3</w:t>
+      </w:r>
+      <w:r>
+        <w:rPr>
+          <w:noProof/>
+        </w:rPr>
+        <w:t xml:space="preserve"> – Página de Visão Geral do </w:t>
+      </w:r>
+      <w:r>
+        <w:rPr>
+          <w:noProof/>
+        </w:rPr>
+        <w:t>Funcionário</w:t>
+      </w:r>
+    </w:p>
+    <w:p>
+      <w:pPr>
+        <w:spacing w:line="360" w:lineRule="auto"/>
+        <w:rPr>
+          <w:noProof/>
+        </w:rPr>
+      </w:pPr>
     </w:p>
     <w:p>
       <w:pPr>
@@ -42015,6 +42239,181 @@
           <w:color w:val="1D2021"/>
         </w:rPr>
       </w:pPr>
+      <w:r>
+        <w:rPr>
+          <w:rFonts w:cs="Arial"/>
+          <w:noProof/>
+          <w:color w:val="1D2021"/>
+        </w:rPr>
+        <w:lastRenderedPageBreak/>
+        <w:drawing>
+          <wp:inline distT="0" distB="0" distL="0" distR="0">
+            <wp:extent cx="5400675" cy="2534285"/>
+            <wp:effectExtent l="0" t="0" r="9525" b="0"/>
+            <wp:docPr id="10" name="Imagem 10" descr="Uma imagem contendo captura de tela&#10;&#10;Descrição gerada com muito alta confiança"/>
+            <wp:cNvGraphicFramePr>
+              <a:graphicFrameLocks xmlns:a="http://schemas.openxmlformats.org/drawingml/2006/main" noChangeAspect="1"/>
+            </wp:cNvGraphicFramePr>
+            <a:graphic xmlns:a="http://schemas.openxmlformats.org/drawingml/2006/main">
+              <a:graphicData uri="http://schemas.openxmlformats.org/drawingml/2006/picture">
+                <pic:pic xmlns:pic="http://schemas.openxmlformats.org/drawingml/2006/picture">
+                  <pic:nvPicPr>
+                    <pic:cNvPr id="10" name="relatorios.JPG"/>
+                    <pic:cNvPicPr/>
+                  </pic:nvPicPr>
+                  <pic:blipFill>
+                    <a:blip r:embed="rId11" cstate="print">
+                      <a:extLst>
+                        <a:ext uri="{28A0092B-C50C-407E-A947-70E740481C1C}">
+                          <a14:useLocalDpi xmlns:a14="http://schemas.microsoft.com/office/drawing/2010/main" val="0"/>
+                        </a:ext>
+                      </a:extLst>
+                    </a:blip>
+                    <a:stretch>
+                      <a:fillRect/>
+                    </a:stretch>
+                  </pic:blipFill>
+                  <pic:spPr>
+                    <a:xfrm>
+                      <a:off x="0" y="0"/>
+                      <a:ext cx="5400675" cy="2534285"/>
+                    </a:xfrm>
+                    <a:prstGeom prst="rect">
+                      <a:avLst/>
+                    </a:prstGeom>
+                  </pic:spPr>
+                </pic:pic>
+              </a:graphicData>
+            </a:graphic>
+          </wp:inline>
+        </w:drawing>
+      </w:r>
+    </w:p>
+    <w:p>
+      <w:pPr>
+        <w:spacing w:line="360" w:lineRule="auto"/>
+        <w:rPr>
+          <w:noProof/>
+        </w:rPr>
+      </w:pPr>
+      <w:r>
+        <w:rPr>
+          <w:noProof/>
+        </w:rPr>
+        <w:t xml:space="preserve">Figura </w:t>
+      </w:r>
+      <w:r>
+        <w:rPr>
+          <w:noProof/>
+        </w:rPr>
+        <w:t>4</w:t>
+      </w:r>
+      <w:r>
+        <w:rPr>
+          <w:noProof/>
+        </w:rPr>
+        <w:t xml:space="preserve"> – Página de </w:t>
+      </w:r>
+      <w:r>
+        <w:rPr>
+          <w:noProof/>
+        </w:rPr>
+        <w:t>Relatórios</w:t>
+      </w:r>
+    </w:p>
+    <w:p>
+      <w:pPr>
+        <w:spacing w:line="360" w:lineRule="auto"/>
+        <w:rPr>
+          <w:noProof/>
+        </w:rPr>
+      </w:pPr>
+    </w:p>
+    <w:p>
+      <w:pPr>
+        <w:spacing w:line="360" w:lineRule="auto"/>
+        <w:rPr>
+          <w:noProof/>
+        </w:rPr>
+      </w:pPr>
+      <w:r>
+        <w:rPr>
+          <w:noProof/>
+        </w:rPr>
+        <w:drawing>
+          <wp:inline distT="0" distB="0" distL="0" distR="0">
+            <wp:extent cx="5400675" cy="2530475"/>
+            <wp:effectExtent l="0" t="0" r="9525" b="3175"/>
+            <wp:docPr id="11" name="Imagem 11" descr="Uma imagem contendo captura de tela&#10;&#10;Descrição gerada com muito alta confiança"/>
+            <wp:cNvGraphicFramePr>
+              <a:graphicFrameLocks xmlns:a="http://schemas.openxmlformats.org/drawingml/2006/main" noChangeAspect="1"/>
+            </wp:cNvGraphicFramePr>
+            <a:graphic xmlns:a="http://schemas.openxmlformats.org/drawingml/2006/main">
+              <a:graphicData uri="http://schemas.openxmlformats.org/drawingml/2006/picture">
+                <pic:pic xmlns:pic="http://schemas.openxmlformats.org/drawingml/2006/picture">
+                  <pic:nvPicPr>
+                    <pic:cNvPr id="11" name="agenda.JPG"/>
+                    <pic:cNvPicPr/>
+                  </pic:nvPicPr>
+                  <pic:blipFill>
+                    <a:blip r:embed="rId12" cstate="print">
+                      <a:extLst>
+                        <a:ext uri="{28A0092B-C50C-407E-A947-70E740481C1C}">
+                          <a14:useLocalDpi xmlns:a14="http://schemas.microsoft.com/office/drawing/2010/main" val="0"/>
+                        </a:ext>
+                      </a:extLst>
+                    </a:blip>
+                    <a:stretch>
+                      <a:fillRect/>
+                    </a:stretch>
+                  </pic:blipFill>
+                  <pic:spPr>
+                    <a:xfrm>
+                      <a:off x="0" y="0"/>
+                      <a:ext cx="5400675" cy="2530475"/>
+                    </a:xfrm>
+                    <a:prstGeom prst="rect">
+                      <a:avLst/>
+                    </a:prstGeom>
+                  </pic:spPr>
+                </pic:pic>
+              </a:graphicData>
+            </a:graphic>
+          </wp:inline>
+        </w:drawing>
+      </w:r>
+    </w:p>
+    <w:p>
+      <w:pPr>
+        <w:spacing w:line="360" w:lineRule="auto"/>
+        <w:rPr>
+          <w:noProof/>
+        </w:rPr>
+      </w:pPr>
+      <w:r>
+        <w:rPr>
+          <w:noProof/>
+        </w:rPr>
+        <w:t xml:space="preserve">Figura </w:t>
+      </w:r>
+      <w:r>
+        <w:rPr>
+          <w:noProof/>
+        </w:rPr>
+        <w:t>5</w:t>
+      </w:r>
+      <w:r>
+        <w:rPr>
+          <w:noProof/>
+        </w:rPr>
+        <w:t xml:space="preserve"> – Página de </w:t>
+      </w:r>
+      <w:r>
+        <w:rPr>
+          <w:noProof/>
+        </w:rPr>
+        <w:t>Agenda</w:t>
+      </w:r>
     </w:p>
     <w:p>
       <w:pPr>
@@ -42024,6 +42423,370 @@
           <w:color w:val="1D2021"/>
         </w:rPr>
       </w:pPr>
+      <w:r>
+        <w:rPr>
+          <w:rFonts w:cs="Arial"/>
+          <w:noProof/>
+          <w:color w:val="1D2021"/>
+        </w:rPr>
+        <w:lastRenderedPageBreak/>
+        <w:drawing>
+          <wp:inline distT="0" distB="0" distL="0" distR="0">
+            <wp:extent cx="5400675" cy="2510790"/>
+            <wp:effectExtent l="0" t="0" r="9525" b="3810"/>
+            <wp:docPr id="12" name="Imagem 12" descr="Uma imagem contendo captura de tela&#10;&#10;Descrição gerada com muito alta confiança"/>
+            <wp:cNvGraphicFramePr>
+              <a:graphicFrameLocks xmlns:a="http://schemas.openxmlformats.org/drawingml/2006/main" noChangeAspect="1"/>
+            </wp:cNvGraphicFramePr>
+            <a:graphic xmlns:a="http://schemas.openxmlformats.org/drawingml/2006/main">
+              <a:graphicData uri="http://schemas.openxmlformats.org/drawingml/2006/picture">
+                <pic:pic xmlns:pic="http://schemas.openxmlformats.org/drawingml/2006/picture">
+                  <pic:nvPicPr>
+                    <pic:cNvPr id="12" name="contratos.JPG"/>
+                    <pic:cNvPicPr/>
+                  </pic:nvPicPr>
+                  <pic:blipFill>
+                    <a:blip r:embed="rId13" cstate="print">
+                      <a:extLst>
+                        <a:ext uri="{28A0092B-C50C-407E-A947-70E740481C1C}">
+                          <a14:useLocalDpi xmlns:a14="http://schemas.microsoft.com/office/drawing/2010/main" val="0"/>
+                        </a:ext>
+                      </a:extLst>
+                    </a:blip>
+                    <a:stretch>
+                      <a:fillRect/>
+                    </a:stretch>
+                  </pic:blipFill>
+                  <pic:spPr>
+                    <a:xfrm>
+                      <a:off x="0" y="0"/>
+                      <a:ext cx="5400675" cy="2510790"/>
+                    </a:xfrm>
+                    <a:prstGeom prst="rect">
+                      <a:avLst/>
+                    </a:prstGeom>
+                  </pic:spPr>
+                </pic:pic>
+              </a:graphicData>
+            </a:graphic>
+          </wp:inline>
+        </w:drawing>
+      </w:r>
+    </w:p>
+    <w:p>
+      <w:pPr>
+        <w:spacing w:line="360" w:lineRule="auto"/>
+        <w:rPr>
+          <w:noProof/>
+        </w:rPr>
+      </w:pPr>
+      <w:r>
+        <w:rPr>
+          <w:noProof/>
+        </w:rPr>
+        <w:t xml:space="preserve">Figura </w:t>
+      </w:r>
+      <w:r>
+        <w:rPr>
+          <w:noProof/>
+        </w:rPr>
+        <w:t>6</w:t>
+      </w:r>
+      <w:r>
+        <w:rPr>
+          <w:noProof/>
+        </w:rPr>
+        <w:t xml:space="preserve"> – Página de </w:t>
+      </w:r>
+      <w:r>
+        <w:rPr>
+          <w:noProof/>
+        </w:rPr>
+        <w:t>Contratos</w:t>
+      </w:r>
+    </w:p>
+    <w:p>
+      <w:pPr>
+        <w:spacing w:line="360" w:lineRule="auto"/>
+        <w:rPr>
+          <w:noProof/>
+        </w:rPr>
+      </w:pPr>
+    </w:p>
+    <w:p>
+      <w:pPr>
+        <w:spacing w:line="360" w:lineRule="auto"/>
+        <w:rPr>
+          <w:noProof/>
+        </w:rPr>
+      </w:pPr>
+      <w:r>
+        <w:rPr>
+          <w:noProof/>
+        </w:rPr>
+        <w:drawing>
+          <wp:inline distT="0" distB="0" distL="0" distR="0">
+            <wp:extent cx="5400675" cy="2550160"/>
+            <wp:effectExtent l="0" t="0" r="9525" b="2540"/>
+            <wp:docPr id="23" name="Imagem 23" descr="Uma imagem contendo captura de tela&#10;&#10;Descrição gerada com muito alta confiança"/>
+            <wp:cNvGraphicFramePr>
+              <a:graphicFrameLocks xmlns:a="http://schemas.openxmlformats.org/drawingml/2006/main" noChangeAspect="1"/>
+            </wp:cNvGraphicFramePr>
+            <a:graphic xmlns:a="http://schemas.openxmlformats.org/drawingml/2006/main">
+              <a:graphicData uri="http://schemas.openxmlformats.org/drawingml/2006/picture">
+                <pic:pic xmlns:pic="http://schemas.openxmlformats.org/drawingml/2006/picture">
+                  <pic:nvPicPr>
+                    <pic:cNvPr id="23" name="contrato_gerenciamento de arquivos.JPG"/>
+                    <pic:cNvPicPr/>
+                  </pic:nvPicPr>
+                  <pic:blipFill>
+                    <a:blip r:embed="rId14" cstate="print">
+                      <a:extLst>
+                        <a:ext uri="{28A0092B-C50C-407E-A947-70E740481C1C}">
+                          <a14:useLocalDpi xmlns:a14="http://schemas.microsoft.com/office/drawing/2010/main" val="0"/>
+                        </a:ext>
+                      </a:extLst>
+                    </a:blip>
+                    <a:stretch>
+                      <a:fillRect/>
+                    </a:stretch>
+                  </pic:blipFill>
+                  <pic:spPr>
+                    <a:xfrm>
+                      <a:off x="0" y="0"/>
+                      <a:ext cx="5400675" cy="2550160"/>
+                    </a:xfrm>
+                    <a:prstGeom prst="rect">
+                      <a:avLst/>
+                    </a:prstGeom>
+                  </pic:spPr>
+                </pic:pic>
+              </a:graphicData>
+            </a:graphic>
+          </wp:inline>
+        </w:drawing>
+      </w:r>
+    </w:p>
+    <w:p>
+      <w:pPr>
+        <w:spacing w:line="360" w:lineRule="auto"/>
+        <w:rPr>
+          <w:noProof/>
+        </w:rPr>
+      </w:pPr>
+      <w:r>
+        <w:rPr>
+          <w:noProof/>
+        </w:rPr>
+        <w:t xml:space="preserve">Figura </w:t>
+      </w:r>
+      <w:r>
+        <w:rPr>
+          <w:noProof/>
+        </w:rPr>
+        <w:t>7</w:t>
+      </w:r>
+      <w:r>
+        <w:rPr>
+          <w:noProof/>
+        </w:rPr>
+        <w:t xml:space="preserve"> – Página de Contratos</w:t>
+      </w:r>
+      <w:r>
+        <w:rPr>
+          <w:noProof/>
+        </w:rPr>
+        <w:t xml:space="preserve"> – Gerenciamento de Arquivos</w:t>
+      </w:r>
+    </w:p>
+    <w:p>
+      <w:pPr>
+        <w:spacing w:line="360" w:lineRule="auto"/>
+        <w:rPr>
+          <w:noProof/>
+        </w:rPr>
+      </w:pPr>
+    </w:p>
+    <w:p>
+      <w:pPr>
+        <w:spacing w:line="360" w:lineRule="auto"/>
+        <w:rPr>
+          <w:noProof/>
+        </w:rPr>
+      </w:pPr>
+      <w:r>
+        <w:rPr>
+          <w:noProof/>
+        </w:rPr>
+        <w:lastRenderedPageBreak/>
+        <w:drawing>
+          <wp:inline distT="0" distB="0" distL="0" distR="0">
+            <wp:extent cx="5400675" cy="2534285"/>
+            <wp:effectExtent l="0" t="0" r="9525" b="0"/>
+            <wp:docPr id="24" name="Imagem 24" descr="Uma imagem contendo captura de tela&#10;&#10;Descrição gerada com muito alta confiança"/>
+            <wp:cNvGraphicFramePr>
+              <a:graphicFrameLocks xmlns:a="http://schemas.openxmlformats.org/drawingml/2006/main" noChangeAspect="1"/>
+            </wp:cNvGraphicFramePr>
+            <a:graphic xmlns:a="http://schemas.openxmlformats.org/drawingml/2006/main">
+              <a:graphicData uri="http://schemas.openxmlformats.org/drawingml/2006/picture">
+                <pic:pic xmlns:pic="http://schemas.openxmlformats.org/drawingml/2006/picture">
+                  <pic:nvPicPr>
+                    <pic:cNvPr id="24" name="Gerenciamento de galeria.JPG"/>
+                    <pic:cNvPicPr/>
+                  </pic:nvPicPr>
+                  <pic:blipFill>
+                    <a:blip r:embed="rId15" cstate="print">
+                      <a:extLst>
+                        <a:ext uri="{28A0092B-C50C-407E-A947-70E740481C1C}">
+                          <a14:useLocalDpi xmlns:a14="http://schemas.microsoft.com/office/drawing/2010/main" val="0"/>
+                        </a:ext>
+                      </a:extLst>
+                    </a:blip>
+                    <a:stretch>
+                      <a:fillRect/>
+                    </a:stretch>
+                  </pic:blipFill>
+                  <pic:spPr>
+                    <a:xfrm>
+                      <a:off x="0" y="0"/>
+                      <a:ext cx="5400675" cy="2534285"/>
+                    </a:xfrm>
+                    <a:prstGeom prst="rect">
+                      <a:avLst/>
+                    </a:prstGeom>
+                  </pic:spPr>
+                </pic:pic>
+              </a:graphicData>
+            </a:graphic>
+          </wp:inline>
+        </w:drawing>
+      </w:r>
+    </w:p>
+    <w:p>
+      <w:pPr>
+        <w:spacing w:line="360" w:lineRule="auto"/>
+        <w:rPr>
+          <w:noProof/>
+        </w:rPr>
+      </w:pPr>
+      <w:r>
+        <w:rPr>
+          <w:noProof/>
+        </w:rPr>
+        <w:t xml:space="preserve">Figura </w:t>
+      </w:r>
+      <w:r>
+        <w:rPr>
+          <w:noProof/>
+        </w:rPr>
+        <w:t>8</w:t>
+      </w:r>
+      <w:r>
+        <w:rPr>
+          <w:noProof/>
+        </w:rPr>
+        <w:t xml:space="preserve"> – Página de Gerenciamento de </w:t>
+      </w:r>
+      <w:r>
+        <w:rPr>
+          <w:noProof/>
+        </w:rPr>
+        <w:t>Galeria</w:t>
+      </w:r>
+    </w:p>
+    <w:p>
+      <w:pPr>
+        <w:spacing w:line="360" w:lineRule="auto"/>
+        <w:rPr>
+          <w:noProof/>
+        </w:rPr>
+      </w:pPr>
+    </w:p>
+    <w:p>
+      <w:pPr>
+        <w:spacing w:line="360" w:lineRule="auto"/>
+        <w:rPr>
+          <w:noProof/>
+        </w:rPr>
+      </w:pPr>
+      <w:r>
+        <w:rPr>
+          <w:noProof/>
+        </w:rPr>
+        <w:drawing>
+          <wp:inline distT="0" distB="0" distL="0" distR="0">
+            <wp:extent cx="5400675" cy="2526665"/>
+            <wp:effectExtent l="0" t="0" r="9525" b="6985"/>
+            <wp:docPr id="13" name="Imagem 13" descr="Uma imagem contendo captura de tela&#10;&#10;Descrição gerada com muito alta confiança"/>
+            <wp:cNvGraphicFramePr>
+              <a:graphicFrameLocks xmlns:a="http://schemas.openxmlformats.org/drawingml/2006/main" noChangeAspect="1"/>
+            </wp:cNvGraphicFramePr>
+            <a:graphic xmlns:a="http://schemas.openxmlformats.org/drawingml/2006/main">
+              <a:graphicData uri="http://schemas.openxmlformats.org/drawingml/2006/picture">
+                <pic:pic xmlns:pic="http://schemas.openxmlformats.org/drawingml/2006/picture">
+                  <pic:nvPicPr>
+                    <pic:cNvPr id="13" name="criação-de-contrato-p1.JPG"/>
+                    <pic:cNvPicPr/>
+                  </pic:nvPicPr>
+                  <pic:blipFill>
+                    <a:blip r:embed="rId16" cstate="print">
+                      <a:extLst>
+                        <a:ext uri="{28A0092B-C50C-407E-A947-70E740481C1C}">
+                          <a14:useLocalDpi xmlns:a14="http://schemas.microsoft.com/office/drawing/2010/main" val="0"/>
+                        </a:ext>
+                      </a:extLst>
+                    </a:blip>
+                    <a:stretch>
+                      <a:fillRect/>
+                    </a:stretch>
+                  </pic:blipFill>
+                  <pic:spPr>
+                    <a:xfrm>
+                      <a:off x="0" y="0"/>
+                      <a:ext cx="5400675" cy="2526665"/>
+                    </a:xfrm>
+                    <a:prstGeom prst="rect">
+                      <a:avLst/>
+                    </a:prstGeom>
+                  </pic:spPr>
+                </pic:pic>
+              </a:graphicData>
+            </a:graphic>
+          </wp:inline>
+        </w:drawing>
+      </w:r>
+    </w:p>
+    <w:p>
+      <w:pPr>
+        <w:spacing w:line="360" w:lineRule="auto"/>
+        <w:rPr>
+          <w:noProof/>
+        </w:rPr>
+      </w:pPr>
+      <w:r>
+        <w:rPr>
+          <w:noProof/>
+        </w:rPr>
+        <w:t xml:space="preserve">Figura </w:t>
+      </w:r>
+      <w:r>
+        <w:rPr>
+          <w:noProof/>
+        </w:rPr>
+        <w:t>9</w:t>
+      </w:r>
+      <w:r>
+        <w:rPr>
+          <w:noProof/>
+        </w:rPr>
+        <w:t xml:space="preserve"> – Página de C</w:t>
+      </w:r>
+      <w:r>
+        <w:rPr>
+          <w:noProof/>
+        </w:rPr>
+        <w:t>adastro de Contrato</w:t>
+      </w:r>
     </w:p>
     <w:p>
       <w:pPr>
@@ -42042,6 +42805,81 @@
           <w:color w:val="1D2021"/>
         </w:rPr>
       </w:pPr>
+      <w:r>
+        <w:rPr>
+          <w:rFonts w:cs="Arial"/>
+          <w:noProof/>
+          <w:color w:val="1D2021"/>
+        </w:rPr>
+        <w:lastRenderedPageBreak/>
+        <w:drawing>
+          <wp:inline distT="0" distB="0" distL="0" distR="0">
+            <wp:extent cx="5400675" cy="2712720"/>
+            <wp:effectExtent l="0" t="0" r="9525" b="0"/>
+            <wp:docPr id="14" name="Imagem 14" descr="Uma imagem contendo captura de tela&#10;&#10;Descrição gerada com muito alta confiança"/>
+            <wp:cNvGraphicFramePr>
+              <a:graphicFrameLocks xmlns:a="http://schemas.openxmlformats.org/drawingml/2006/main" noChangeAspect="1"/>
+            </wp:cNvGraphicFramePr>
+            <a:graphic xmlns:a="http://schemas.openxmlformats.org/drawingml/2006/main">
+              <a:graphicData uri="http://schemas.openxmlformats.org/drawingml/2006/picture">
+                <pic:pic xmlns:pic="http://schemas.openxmlformats.org/drawingml/2006/picture">
+                  <pic:nvPicPr>
+                    <pic:cNvPr id="14" name="criação-de-contrato-p2.JPG"/>
+                    <pic:cNvPicPr/>
+                  </pic:nvPicPr>
+                  <pic:blipFill>
+                    <a:blip r:embed="rId17" cstate="print">
+                      <a:extLst>
+                        <a:ext uri="{28A0092B-C50C-407E-A947-70E740481C1C}">
+                          <a14:useLocalDpi xmlns:a14="http://schemas.microsoft.com/office/drawing/2010/main" val="0"/>
+                        </a:ext>
+                      </a:extLst>
+                    </a:blip>
+                    <a:stretch>
+                      <a:fillRect/>
+                    </a:stretch>
+                  </pic:blipFill>
+                  <pic:spPr>
+                    <a:xfrm>
+                      <a:off x="0" y="0"/>
+                      <a:ext cx="5400675" cy="2712720"/>
+                    </a:xfrm>
+                    <a:prstGeom prst="rect">
+                      <a:avLst/>
+                    </a:prstGeom>
+                  </pic:spPr>
+                </pic:pic>
+              </a:graphicData>
+            </a:graphic>
+          </wp:inline>
+        </w:drawing>
+      </w:r>
+    </w:p>
+    <w:p>
+      <w:pPr>
+        <w:spacing w:line="360" w:lineRule="auto"/>
+        <w:rPr>
+          <w:noProof/>
+        </w:rPr>
+      </w:pPr>
+      <w:r>
+        <w:rPr>
+          <w:noProof/>
+        </w:rPr>
+        <w:t xml:space="preserve">Figura </w:t>
+      </w:r>
+      <w:r>
+        <w:rPr>
+          <w:noProof/>
+        </w:rPr>
+        <w:t>10</w:t>
+      </w:r>
+      <w:r>
+        <w:rPr>
+          <w:noProof/>
+        </w:rPr>
+        <w:t xml:space="preserve"> – Página de Cadastro de Contrato</w:t>
+      </w:r>
     </w:p>
     <w:p>
       <w:pPr>
@@ -42060,6 +42898,181 @@
           <w:color w:val="1D2021"/>
         </w:rPr>
       </w:pPr>
+      <w:r>
+        <w:rPr>
+          <w:rFonts w:cs="Arial"/>
+          <w:noProof/>
+          <w:color w:val="1D2021"/>
+        </w:rPr>
+        <w:drawing>
+          <wp:inline distT="0" distB="0" distL="0" distR="0">
+            <wp:extent cx="5400675" cy="2526665"/>
+            <wp:effectExtent l="0" t="0" r="9525" b="6985"/>
+            <wp:docPr id="25" name="Imagem 25" descr="Uma imagem contendo captura de tela&#10;&#10;Descrição gerada com muito alta confiança"/>
+            <wp:cNvGraphicFramePr>
+              <a:graphicFrameLocks xmlns:a="http://schemas.openxmlformats.org/drawingml/2006/main" noChangeAspect="1"/>
+            </wp:cNvGraphicFramePr>
+            <a:graphic xmlns:a="http://schemas.openxmlformats.org/drawingml/2006/main">
+              <a:graphicData uri="http://schemas.openxmlformats.org/drawingml/2006/picture">
+                <pic:pic xmlns:pic="http://schemas.openxmlformats.org/drawingml/2006/picture">
+                  <pic:nvPicPr>
+                    <pic:cNvPr id="25" name="criação-de-contrato-p1.JPG"/>
+                    <pic:cNvPicPr/>
+                  </pic:nvPicPr>
+                  <pic:blipFill>
+                    <a:blip r:embed="rId16" cstate="print">
+                      <a:extLst>
+                        <a:ext uri="{28A0092B-C50C-407E-A947-70E740481C1C}">
+                          <a14:useLocalDpi xmlns:a14="http://schemas.microsoft.com/office/drawing/2010/main" val="0"/>
+                        </a:ext>
+                      </a:extLst>
+                    </a:blip>
+                    <a:stretch>
+                      <a:fillRect/>
+                    </a:stretch>
+                  </pic:blipFill>
+                  <pic:spPr>
+                    <a:xfrm>
+                      <a:off x="0" y="0"/>
+                      <a:ext cx="5400675" cy="2526665"/>
+                    </a:xfrm>
+                    <a:prstGeom prst="rect">
+                      <a:avLst/>
+                    </a:prstGeom>
+                  </pic:spPr>
+                </pic:pic>
+              </a:graphicData>
+            </a:graphic>
+          </wp:inline>
+        </w:drawing>
+      </w:r>
+    </w:p>
+    <w:p>
+      <w:pPr>
+        <w:spacing w:line="360" w:lineRule="auto"/>
+        <w:rPr>
+          <w:noProof/>
+        </w:rPr>
+      </w:pPr>
+      <w:r>
+        <w:rPr>
+          <w:noProof/>
+        </w:rPr>
+        <w:t>Figura 1</w:t>
+      </w:r>
+      <w:r>
+        <w:rPr>
+          <w:noProof/>
+        </w:rPr>
+        <w:t>1</w:t>
+      </w:r>
+      <w:r>
+        <w:rPr>
+          <w:noProof/>
+        </w:rPr>
+        <w:t xml:space="preserve"> – Página de Cadastro de Contrato</w:t>
+      </w:r>
+      <w:r>
+        <w:rPr>
+          <w:noProof/>
+        </w:rPr>
+        <w:t xml:space="preserve"> – parte 1</w:t>
+      </w:r>
+    </w:p>
+    <w:p>
+      <w:pPr>
+        <w:spacing w:line="360" w:lineRule="auto"/>
+        <w:rPr>
+          <w:noProof/>
+        </w:rPr>
+      </w:pPr>
+    </w:p>
+    <w:p>
+      <w:pPr>
+        <w:spacing w:line="360" w:lineRule="auto"/>
+        <w:rPr>
+          <w:noProof/>
+        </w:rPr>
+      </w:pPr>
+      <w:r>
+        <w:rPr>
+          <w:noProof/>
+        </w:rPr>
+        <w:lastRenderedPageBreak/>
+        <w:drawing>
+          <wp:inline distT="0" distB="0" distL="0" distR="0">
+            <wp:extent cx="5400675" cy="2522220"/>
+            <wp:effectExtent l="0" t="0" r="9525" b="0"/>
+            <wp:docPr id="26" name="Imagem 26" descr="Uma imagem contendo captura de tela&#10;&#10;Descrição gerada com muito alta confiança"/>
+            <wp:cNvGraphicFramePr>
+              <a:graphicFrameLocks xmlns:a="http://schemas.openxmlformats.org/drawingml/2006/main" noChangeAspect="1"/>
+            </wp:cNvGraphicFramePr>
+            <a:graphic xmlns:a="http://schemas.openxmlformats.org/drawingml/2006/main">
+              <a:graphicData uri="http://schemas.openxmlformats.org/drawingml/2006/picture">
+                <pic:pic xmlns:pic="http://schemas.openxmlformats.org/drawingml/2006/picture">
+                  <pic:nvPicPr>
+                    <pic:cNvPr id="26" name="criação-de-contrato-p2.JPG"/>
+                    <pic:cNvPicPr/>
+                  </pic:nvPicPr>
+                  <pic:blipFill>
+                    <a:blip r:embed="rId17" cstate="print">
+                      <a:extLst>
+                        <a:ext uri="{28A0092B-C50C-407E-A947-70E740481C1C}">
+                          <a14:useLocalDpi xmlns:a14="http://schemas.microsoft.com/office/drawing/2010/main" val="0"/>
+                        </a:ext>
+                      </a:extLst>
+                    </a:blip>
+                    <a:stretch>
+                      <a:fillRect/>
+                    </a:stretch>
+                  </pic:blipFill>
+                  <pic:spPr>
+                    <a:xfrm>
+                      <a:off x="0" y="0"/>
+                      <a:ext cx="5400675" cy="2522220"/>
+                    </a:xfrm>
+                    <a:prstGeom prst="rect">
+                      <a:avLst/>
+                    </a:prstGeom>
+                  </pic:spPr>
+                </pic:pic>
+              </a:graphicData>
+            </a:graphic>
+          </wp:inline>
+        </w:drawing>
+      </w:r>
+    </w:p>
+    <w:p>
+      <w:pPr>
+        <w:spacing w:line="360" w:lineRule="auto"/>
+        <w:rPr>
+          <w:noProof/>
+        </w:rPr>
+      </w:pPr>
+      <w:r>
+        <w:rPr>
+          <w:noProof/>
+        </w:rPr>
+        <w:t>Figura 1</w:t>
+      </w:r>
+      <w:r>
+        <w:rPr>
+          <w:noProof/>
+        </w:rPr>
+        <w:t>2</w:t>
+      </w:r>
+      <w:r>
+        <w:rPr>
+          <w:noProof/>
+        </w:rPr>
+        <w:t xml:space="preserve"> – Página de Cadastro de Contrato – parte </w:t>
+      </w:r>
+      <w:r>
+        <w:rPr>
+          <w:noProof/>
+        </w:rPr>
+        <w:t>2</w:t>
+      </w:r>
     </w:p>
     <w:p>
       <w:pPr>
@@ -42078,6 +43091,92 @@
           <w:color w:val="1D2021"/>
         </w:rPr>
       </w:pPr>
+      <w:r>
+        <w:rPr>
+          <w:rFonts w:cs="Arial"/>
+          <w:noProof/>
+          <w:color w:val="1D2021"/>
+        </w:rPr>
+        <w:drawing>
+          <wp:inline distT="0" distB="0" distL="0" distR="0">
+            <wp:extent cx="5400675" cy="2527935"/>
+            <wp:effectExtent l="0" t="0" r="9525" b="5715"/>
+            <wp:docPr id="15" name="Imagem 15" descr="Uma imagem contendo captura de tela&#10;&#10;Descrição gerada com muito alta confiança"/>
+            <wp:cNvGraphicFramePr>
+              <a:graphicFrameLocks xmlns:a="http://schemas.openxmlformats.org/drawingml/2006/main" noChangeAspect="1"/>
+            </wp:cNvGraphicFramePr>
+            <a:graphic xmlns:a="http://schemas.openxmlformats.org/drawingml/2006/main">
+              <a:graphicData uri="http://schemas.openxmlformats.org/drawingml/2006/picture">
+                <pic:pic xmlns:pic="http://schemas.openxmlformats.org/drawingml/2006/picture">
+                  <pic:nvPicPr>
+                    <pic:cNvPr id="15" name="gerenciar-cliente.JPG"/>
+                    <pic:cNvPicPr/>
+                  </pic:nvPicPr>
+                  <pic:blipFill>
+                    <a:blip r:embed="rId18" cstate="print">
+                      <a:extLst>
+                        <a:ext uri="{28A0092B-C50C-407E-A947-70E740481C1C}">
+                          <a14:useLocalDpi xmlns:a14="http://schemas.microsoft.com/office/drawing/2010/main" val="0"/>
+                        </a:ext>
+                      </a:extLst>
+                    </a:blip>
+                    <a:stretch>
+                      <a:fillRect/>
+                    </a:stretch>
+                  </pic:blipFill>
+                  <pic:spPr>
+                    <a:xfrm>
+                      <a:off x="0" y="0"/>
+                      <a:ext cx="5400675" cy="2527935"/>
+                    </a:xfrm>
+                    <a:prstGeom prst="rect">
+                      <a:avLst/>
+                    </a:prstGeom>
+                  </pic:spPr>
+                </pic:pic>
+              </a:graphicData>
+            </a:graphic>
+          </wp:inline>
+        </w:drawing>
+      </w:r>
+    </w:p>
+    <w:p>
+      <w:pPr>
+        <w:spacing w:line="360" w:lineRule="auto"/>
+        <w:rPr>
+          <w:noProof/>
+        </w:rPr>
+      </w:pPr>
+      <w:r>
+        <w:rPr>
+          <w:noProof/>
+        </w:rPr>
+        <w:t xml:space="preserve">Figura </w:t>
+      </w:r>
+      <w:r>
+        <w:rPr>
+          <w:noProof/>
+        </w:rPr>
+        <w:t>1</w:t>
+      </w:r>
+      <w:r>
+        <w:rPr>
+          <w:noProof/>
+        </w:rPr>
+        <w:t>3</w:t>
+      </w:r>
+      <w:r>
+        <w:rPr>
+          <w:noProof/>
+        </w:rPr>
+        <w:t xml:space="preserve"> – Página de </w:t>
+      </w:r>
+      <w:r>
+        <w:rPr>
+          <w:noProof/>
+        </w:rPr>
+        <w:t>Gerenciamento de Clientes</w:t>
+      </w:r>
     </w:p>
     <w:p>
       <w:pPr>
@@ -42096,6 +43195,620 @@
           <w:color w:val="1D2021"/>
         </w:rPr>
       </w:pPr>
+      <w:r>
+        <w:rPr>
+          <w:rFonts w:cs="Arial"/>
+          <w:noProof/>
+          <w:color w:val="1D2021"/>
+        </w:rPr>
+        <w:lastRenderedPageBreak/>
+        <w:drawing>
+          <wp:inline distT="0" distB="0" distL="0" distR="0">
+            <wp:extent cx="5400675" cy="2506345"/>
+            <wp:effectExtent l="0" t="0" r="9525" b="8255"/>
+            <wp:docPr id="17" name="Imagem 17" descr="Uma imagem contendo captura de tela&#10;&#10;Descrição gerada com muito alta confiança"/>
+            <wp:cNvGraphicFramePr>
+              <a:graphicFrameLocks xmlns:a="http://schemas.openxmlformats.org/drawingml/2006/main" noChangeAspect="1"/>
+            </wp:cNvGraphicFramePr>
+            <a:graphic xmlns:a="http://schemas.openxmlformats.org/drawingml/2006/main">
+              <a:graphicData uri="http://schemas.openxmlformats.org/drawingml/2006/picture">
+                <pic:pic xmlns:pic="http://schemas.openxmlformats.org/drawingml/2006/picture">
+                  <pic:nvPicPr>
+                    <pic:cNvPr id="17" name="cadastro-cliente.JPG"/>
+                    <pic:cNvPicPr/>
+                  </pic:nvPicPr>
+                  <pic:blipFill>
+                    <a:blip r:embed="rId19" cstate="print">
+                      <a:extLst>
+                        <a:ext uri="{28A0092B-C50C-407E-A947-70E740481C1C}">
+                          <a14:useLocalDpi xmlns:a14="http://schemas.microsoft.com/office/drawing/2010/main" val="0"/>
+                        </a:ext>
+                      </a:extLst>
+                    </a:blip>
+                    <a:stretch>
+                      <a:fillRect/>
+                    </a:stretch>
+                  </pic:blipFill>
+                  <pic:spPr>
+                    <a:xfrm>
+                      <a:off x="0" y="0"/>
+                      <a:ext cx="5400675" cy="2506345"/>
+                    </a:xfrm>
+                    <a:prstGeom prst="rect">
+                      <a:avLst/>
+                    </a:prstGeom>
+                  </pic:spPr>
+                </pic:pic>
+              </a:graphicData>
+            </a:graphic>
+          </wp:inline>
+        </w:drawing>
+      </w:r>
+    </w:p>
+    <w:p>
+      <w:pPr>
+        <w:spacing w:line="360" w:lineRule="auto"/>
+        <w:rPr>
+          <w:noProof/>
+        </w:rPr>
+      </w:pPr>
+      <w:r>
+        <w:rPr>
+          <w:noProof/>
+        </w:rPr>
+        <w:t xml:space="preserve">Figura </w:t>
+      </w:r>
+      <w:r>
+        <w:rPr>
+          <w:noProof/>
+        </w:rPr>
+        <w:t>1</w:t>
+      </w:r>
+      <w:r>
+        <w:rPr>
+          <w:noProof/>
+        </w:rPr>
+        <w:t>4</w:t>
+      </w:r>
+      <w:r>
+        <w:rPr>
+          <w:noProof/>
+        </w:rPr>
+        <w:t xml:space="preserve"> – Página de </w:t>
+      </w:r>
+      <w:r>
+        <w:rPr>
+          <w:noProof/>
+        </w:rPr>
+        <w:t>Cadastro de Clientes</w:t>
+      </w:r>
+    </w:p>
+    <w:p>
+      <w:pPr>
+        <w:spacing w:line="360" w:lineRule="auto"/>
+        <w:rPr>
+          <w:noProof/>
+        </w:rPr>
+      </w:pPr>
+    </w:p>
+    <w:p>
+      <w:pPr>
+        <w:spacing w:line="360" w:lineRule="auto"/>
+        <w:rPr>
+          <w:noProof/>
+        </w:rPr>
+      </w:pPr>
+      <w:r>
+        <w:rPr>
+          <w:noProof/>
+        </w:rPr>
+        <w:drawing>
+          <wp:inline distT="0" distB="0" distL="0" distR="0">
+            <wp:extent cx="5400675" cy="2513965"/>
+            <wp:effectExtent l="0" t="0" r="9525" b="635"/>
+            <wp:docPr id="18" name="Imagem 18" descr="Uma imagem contendo captura de tela&#10;&#10;Descrição gerada com muito alta confiança"/>
+            <wp:cNvGraphicFramePr>
+              <a:graphicFrameLocks xmlns:a="http://schemas.openxmlformats.org/drawingml/2006/main" noChangeAspect="1"/>
+            </wp:cNvGraphicFramePr>
+            <a:graphic xmlns:a="http://schemas.openxmlformats.org/drawingml/2006/main">
+              <a:graphicData uri="http://schemas.openxmlformats.org/drawingml/2006/picture">
+                <pic:pic xmlns:pic="http://schemas.openxmlformats.org/drawingml/2006/picture">
+                  <pic:nvPicPr>
+                    <pic:cNvPr id="18" name="Gerenciar-funcionario.JPG"/>
+                    <pic:cNvPicPr/>
+                  </pic:nvPicPr>
+                  <pic:blipFill>
+                    <a:blip r:embed="rId20" cstate="print">
+                      <a:extLst>
+                        <a:ext uri="{28A0092B-C50C-407E-A947-70E740481C1C}">
+                          <a14:useLocalDpi xmlns:a14="http://schemas.microsoft.com/office/drawing/2010/main" val="0"/>
+                        </a:ext>
+                      </a:extLst>
+                    </a:blip>
+                    <a:stretch>
+                      <a:fillRect/>
+                    </a:stretch>
+                  </pic:blipFill>
+                  <pic:spPr>
+                    <a:xfrm>
+                      <a:off x="0" y="0"/>
+                      <a:ext cx="5400675" cy="2513965"/>
+                    </a:xfrm>
+                    <a:prstGeom prst="rect">
+                      <a:avLst/>
+                    </a:prstGeom>
+                  </pic:spPr>
+                </pic:pic>
+              </a:graphicData>
+            </a:graphic>
+          </wp:inline>
+        </w:drawing>
+      </w:r>
+    </w:p>
+    <w:p>
+      <w:pPr>
+        <w:spacing w:line="360" w:lineRule="auto"/>
+        <w:rPr>
+          <w:noProof/>
+        </w:rPr>
+      </w:pPr>
+      <w:r>
+        <w:rPr>
+          <w:noProof/>
+        </w:rPr>
+        <w:t xml:space="preserve">Figura </w:t>
+      </w:r>
+      <w:r>
+        <w:rPr>
+          <w:noProof/>
+        </w:rPr>
+        <w:t>1</w:t>
+      </w:r>
+      <w:r>
+        <w:rPr>
+          <w:noProof/>
+        </w:rPr>
+        <w:t>5</w:t>
+      </w:r>
+      <w:r>
+        <w:rPr>
+          <w:noProof/>
+        </w:rPr>
+        <w:t xml:space="preserve"> – Página de Gerenciamento de </w:t>
+      </w:r>
+      <w:r>
+        <w:rPr>
+          <w:noProof/>
+        </w:rPr>
+        <w:t>Funcionários</w:t>
+      </w:r>
+    </w:p>
+    <w:p>
+      <w:pPr>
+        <w:spacing w:line="360" w:lineRule="auto"/>
+        <w:rPr>
+          <w:noProof/>
+        </w:rPr>
+      </w:pPr>
+    </w:p>
+    <w:p>
+      <w:pPr>
+        <w:spacing w:line="360" w:lineRule="auto"/>
+        <w:rPr>
+          <w:noProof/>
+        </w:rPr>
+      </w:pPr>
+      <w:r>
+        <w:rPr>
+          <w:noProof/>
+        </w:rPr>
+        <w:lastRenderedPageBreak/>
+        <w:drawing>
+          <wp:inline distT="0" distB="0" distL="0" distR="0">
+            <wp:extent cx="5400675" cy="2522220"/>
+            <wp:effectExtent l="0" t="0" r="9525" b="0"/>
+            <wp:docPr id="19" name="Imagem 19" descr="Uma imagem contendo captura de tela&#10;&#10;Descrição gerada com muito alta confiança"/>
+            <wp:cNvGraphicFramePr>
+              <a:graphicFrameLocks xmlns:a="http://schemas.openxmlformats.org/drawingml/2006/main" noChangeAspect="1"/>
+            </wp:cNvGraphicFramePr>
+            <a:graphic xmlns:a="http://schemas.openxmlformats.org/drawingml/2006/main">
+              <a:graphicData uri="http://schemas.openxmlformats.org/drawingml/2006/picture">
+                <pic:pic xmlns:pic="http://schemas.openxmlformats.org/drawingml/2006/picture">
+                  <pic:nvPicPr>
+                    <pic:cNvPr id="19" name="cadastrar-funcionario.JPG"/>
+                    <pic:cNvPicPr/>
+                  </pic:nvPicPr>
+                  <pic:blipFill>
+                    <a:blip r:embed="rId21" cstate="print">
+                      <a:extLst>
+                        <a:ext uri="{28A0092B-C50C-407E-A947-70E740481C1C}">
+                          <a14:useLocalDpi xmlns:a14="http://schemas.microsoft.com/office/drawing/2010/main" val="0"/>
+                        </a:ext>
+                      </a:extLst>
+                    </a:blip>
+                    <a:stretch>
+                      <a:fillRect/>
+                    </a:stretch>
+                  </pic:blipFill>
+                  <pic:spPr>
+                    <a:xfrm>
+                      <a:off x="0" y="0"/>
+                      <a:ext cx="5400675" cy="2522220"/>
+                    </a:xfrm>
+                    <a:prstGeom prst="rect">
+                      <a:avLst/>
+                    </a:prstGeom>
+                  </pic:spPr>
+                </pic:pic>
+              </a:graphicData>
+            </a:graphic>
+          </wp:inline>
+        </w:drawing>
+      </w:r>
+    </w:p>
+    <w:p>
+      <w:pPr>
+        <w:spacing w:line="360" w:lineRule="auto"/>
+        <w:rPr>
+          <w:noProof/>
+        </w:rPr>
+      </w:pPr>
+      <w:r>
+        <w:rPr>
+          <w:noProof/>
+        </w:rPr>
+        <w:t xml:space="preserve">Figura </w:t>
+      </w:r>
+      <w:r>
+        <w:rPr>
+          <w:noProof/>
+        </w:rPr>
+        <w:t>1</w:t>
+      </w:r>
+      <w:r>
+        <w:rPr>
+          <w:noProof/>
+        </w:rPr>
+        <w:t>6</w:t>
+      </w:r>
+      <w:r>
+        <w:rPr>
+          <w:noProof/>
+        </w:rPr>
+        <w:t xml:space="preserve"> – Página de Cadastro de Funcionários</w:t>
+      </w:r>
+    </w:p>
+    <w:p>
+      <w:pPr>
+        <w:spacing w:line="360" w:lineRule="auto"/>
+        <w:rPr>
+          <w:noProof/>
+        </w:rPr>
+      </w:pPr>
+    </w:p>
+    <w:p>
+      <w:pPr>
+        <w:spacing w:line="360" w:lineRule="auto"/>
+        <w:rPr>
+          <w:noProof/>
+        </w:rPr>
+      </w:pPr>
+      <w:r>
+        <w:rPr>
+          <w:noProof/>
+        </w:rPr>
+        <w:drawing>
+          <wp:inline distT="0" distB="0" distL="0" distR="0">
+            <wp:extent cx="5400675" cy="2510790"/>
+            <wp:effectExtent l="0" t="0" r="9525" b="3810"/>
+            <wp:docPr id="20" name="Imagem 20" descr="Uma imagem contendo captura de tela&#10;&#10;Descrição gerada com muito alta confiança"/>
+            <wp:cNvGraphicFramePr>
+              <a:graphicFrameLocks xmlns:a="http://schemas.openxmlformats.org/drawingml/2006/main" noChangeAspect="1"/>
+            </wp:cNvGraphicFramePr>
+            <a:graphic xmlns:a="http://schemas.openxmlformats.org/drawingml/2006/main">
+              <a:graphicData uri="http://schemas.openxmlformats.org/drawingml/2006/picture">
+                <pic:pic xmlns:pic="http://schemas.openxmlformats.org/drawingml/2006/picture">
+                  <pic:nvPicPr>
+                    <pic:cNvPr id="20" name="Gerenciar Serviços.JPG"/>
+                    <pic:cNvPicPr/>
+                  </pic:nvPicPr>
+                  <pic:blipFill>
+                    <a:blip r:embed="rId22" cstate="print">
+                      <a:extLst>
+                        <a:ext uri="{28A0092B-C50C-407E-A947-70E740481C1C}">
+                          <a14:useLocalDpi xmlns:a14="http://schemas.microsoft.com/office/drawing/2010/main" val="0"/>
+                        </a:ext>
+                      </a:extLst>
+                    </a:blip>
+                    <a:stretch>
+                      <a:fillRect/>
+                    </a:stretch>
+                  </pic:blipFill>
+                  <pic:spPr>
+                    <a:xfrm>
+                      <a:off x="0" y="0"/>
+                      <a:ext cx="5400675" cy="2510790"/>
+                    </a:xfrm>
+                    <a:prstGeom prst="rect">
+                      <a:avLst/>
+                    </a:prstGeom>
+                  </pic:spPr>
+                </pic:pic>
+              </a:graphicData>
+            </a:graphic>
+          </wp:inline>
+        </w:drawing>
+      </w:r>
+    </w:p>
+    <w:p>
+      <w:pPr>
+        <w:spacing w:line="360" w:lineRule="auto"/>
+        <w:rPr>
+          <w:noProof/>
+        </w:rPr>
+      </w:pPr>
+      <w:r>
+        <w:rPr>
+          <w:noProof/>
+        </w:rPr>
+        <w:t>Figura 1</w:t>
+      </w:r>
+      <w:r>
+        <w:rPr>
+          <w:noProof/>
+        </w:rPr>
+        <w:t>7</w:t>
+      </w:r>
+      <w:r>
+        <w:rPr>
+          <w:noProof/>
+        </w:rPr>
+        <w:t xml:space="preserve"> – Página de Gerenciamento de </w:t>
+      </w:r>
+      <w:r>
+        <w:rPr>
+          <w:noProof/>
+        </w:rPr>
+        <w:t>Serviços</w:t>
+      </w:r>
+      <w:r>
+        <w:rPr>
+          <w:noProof/>
+        </w:rPr>
+        <w:t xml:space="preserve"> - </w:t>
+      </w:r>
+      <w:r>
+        <w:rPr>
+          <w:noProof/>
+        </w:rPr>
+        <w:t>parte 2</w:t>
+      </w:r>
+    </w:p>
+    <w:p>
+      <w:pPr>
+        <w:spacing w:line="360" w:lineRule="auto"/>
+        <w:rPr>
+          <w:noProof/>
+        </w:rPr>
+      </w:pPr>
+    </w:p>
+    <w:p>
+      <w:pPr>
+        <w:spacing w:line="360" w:lineRule="auto"/>
+        <w:rPr>
+          <w:noProof/>
+        </w:rPr>
+      </w:pPr>
+      <w:r>
+        <w:rPr>
+          <w:noProof/>
+        </w:rPr>
+        <w:lastRenderedPageBreak/>
+        <w:drawing>
+          <wp:inline distT="0" distB="0" distL="0" distR="0">
+            <wp:extent cx="5400675" cy="2514600"/>
+            <wp:effectExtent l="0" t="0" r="9525" b="0"/>
+            <wp:docPr id="21" name="Imagem 21" descr="Uma imagem contendo captura de tela&#10;&#10;Descrição gerada com muito alta confiança"/>
+            <wp:cNvGraphicFramePr>
+              <a:graphicFrameLocks xmlns:a="http://schemas.openxmlformats.org/drawingml/2006/main" noChangeAspect="1"/>
+            </wp:cNvGraphicFramePr>
+            <a:graphic xmlns:a="http://schemas.openxmlformats.org/drawingml/2006/main">
+              <a:graphicData uri="http://schemas.openxmlformats.org/drawingml/2006/picture">
+                <pic:pic xmlns:pic="http://schemas.openxmlformats.org/drawingml/2006/picture">
+                  <pic:nvPicPr>
+                    <pic:cNvPr id="21" name="Gerenciar Serviços p2.JPG"/>
+                    <pic:cNvPicPr/>
+                  </pic:nvPicPr>
+                  <pic:blipFill>
+                    <a:blip r:embed="rId23" cstate="print">
+                      <a:extLst>
+                        <a:ext uri="{28A0092B-C50C-407E-A947-70E740481C1C}">
+                          <a14:useLocalDpi xmlns:a14="http://schemas.microsoft.com/office/drawing/2010/main" val="0"/>
+                        </a:ext>
+                      </a:extLst>
+                    </a:blip>
+                    <a:stretch>
+                      <a:fillRect/>
+                    </a:stretch>
+                  </pic:blipFill>
+                  <pic:spPr>
+                    <a:xfrm>
+                      <a:off x="0" y="0"/>
+                      <a:ext cx="5400675" cy="2514600"/>
+                    </a:xfrm>
+                    <a:prstGeom prst="rect">
+                      <a:avLst/>
+                    </a:prstGeom>
+                  </pic:spPr>
+                </pic:pic>
+              </a:graphicData>
+            </a:graphic>
+          </wp:inline>
+        </w:drawing>
+      </w:r>
+    </w:p>
+    <w:p>
+      <w:pPr>
+        <w:spacing w:line="360" w:lineRule="auto"/>
+        <w:rPr>
+          <w:noProof/>
+        </w:rPr>
+      </w:pPr>
+      <w:r>
+        <w:rPr>
+          <w:noProof/>
+        </w:rPr>
+        <w:t>Figura 1</w:t>
+      </w:r>
+      <w:r>
+        <w:rPr>
+          <w:noProof/>
+        </w:rPr>
+        <w:t>8</w:t>
+      </w:r>
+      <w:r>
+        <w:rPr>
+          <w:noProof/>
+        </w:rPr>
+        <w:t xml:space="preserve"> – Página de Gerenciamento de Serviços</w:t>
+      </w:r>
+      <w:r>
+        <w:rPr>
+          <w:noProof/>
+        </w:rPr>
+        <w:t xml:space="preserve"> - parte 2</w:t>
+      </w:r>
+    </w:p>
+    <w:p>
+      <w:pPr>
+        <w:spacing w:line="360" w:lineRule="auto"/>
+        <w:rPr>
+          <w:noProof/>
+        </w:rPr>
+      </w:pPr>
+    </w:p>
+    <w:p>
+      <w:pPr>
+        <w:spacing w:line="360" w:lineRule="auto"/>
+        <w:rPr>
+          <w:noProof/>
+        </w:rPr>
+      </w:pPr>
+      <w:r>
+        <w:rPr>
+          <w:noProof/>
+        </w:rPr>
+        <w:drawing>
+          <wp:inline distT="0" distB="0" distL="0" distR="0">
+            <wp:extent cx="5400675" cy="2526030"/>
+            <wp:effectExtent l="0" t="0" r="9525" b="7620"/>
+            <wp:docPr id="22" name="Imagem 22" descr="Uma imagem contendo captura de tela&#10;&#10;Descrição gerada com muito alta confiança"/>
+            <wp:cNvGraphicFramePr>
+              <a:graphicFrameLocks xmlns:a="http://schemas.openxmlformats.org/drawingml/2006/main" noChangeAspect="1"/>
+            </wp:cNvGraphicFramePr>
+            <a:graphic xmlns:a="http://schemas.openxmlformats.org/drawingml/2006/main">
+              <a:graphicData uri="http://schemas.openxmlformats.org/drawingml/2006/picture">
+                <pic:pic xmlns:pic="http://schemas.openxmlformats.org/drawingml/2006/picture">
+                  <pic:nvPicPr>
+                    <pic:cNvPr id="22" name="cadastrar serviço.JPG"/>
+                    <pic:cNvPicPr/>
+                  </pic:nvPicPr>
+                  <pic:blipFill>
+                    <a:blip r:embed="rId24" cstate="print">
+                      <a:extLst>
+                        <a:ext uri="{28A0092B-C50C-407E-A947-70E740481C1C}">
+                          <a14:useLocalDpi xmlns:a14="http://schemas.microsoft.com/office/drawing/2010/main" val="0"/>
+                        </a:ext>
+                      </a:extLst>
+                    </a:blip>
+                    <a:stretch>
+                      <a:fillRect/>
+                    </a:stretch>
+                  </pic:blipFill>
+                  <pic:spPr>
+                    <a:xfrm>
+                      <a:off x="0" y="0"/>
+                      <a:ext cx="5400675" cy="2526030"/>
+                    </a:xfrm>
+                    <a:prstGeom prst="rect">
+                      <a:avLst/>
+                    </a:prstGeom>
+                  </pic:spPr>
+                </pic:pic>
+              </a:graphicData>
+            </a:graphic>
+          </wp:inline>
+        </w:drawing>
+      </w:r>
+    </w:p>
+    <w:p>
+      <w:pPr>
+        <w:spacing w:line="360" w:lineRule="auto"/>
+        <w:rPr>
+          <w:noProof/>
+        </w:rPr>
+      </w:pPr>
+      <w:r>
+        <w:rPr>
+          <w:noProof/>
+        </w:rPr>
+        <w:t>Figura 1</w:t>
+      </w:r>
+      <w:r>
+        <w:rPr>
+          <w:noProof/>
+        </w:rPr>
+        <w:t>9</w:t>
+      </w:r>
+      <w:r>
+        <w:rPr>
+          <w:noProof/>
+        </w:rPr>
+        <w:t xml:space="preserve"> – Página de Cadastro de </w:t>
+      </w:r>
+      <w:r>
+        <w:rPr>
+          <w:noProof/>
+        </w:rPr>
+        <w:t>Serviços</w:t>
+      </w:r>
+    </w:p>
+    <w:p>
+      <w:pPr>
+        <w:spacing w:line="360" w:lineRule="auto"/>
+        <w:rPr>
+          <w:noProof/>
+        </w:rPr>
+      </w:pPr>
+    </w:p>
+    <w:p>
+      <w:pPr>
+        <w:rPr>
+          <w:sz w:val="24"/>
+          <w:szCs w:val="24"/>
+        </w:rPr>
+      </w:pPr>
+      <w:r>
+        <w:rPr>
+          <w:sz w:val="24"/>
+          <w:szCs w:val="24"/>
+        </w:rPr>
+        <w:t xml:space="preserve">A seguir as telas do Protótipo na visão do </w:t>
+      </w:r>
+      <w:r>
+        <w:rPr>
+          <w:sz w:val="24"/>
+          <w:szCs w:val="24"/>
+        </w:rPr>
+        <w:t>Cliente</w:t>
+      </w:r>
+      <w:r>
+        <w:rPr>
+          <w:sz w:val="24"/>
+          <w:szCs w:val="24"/>
+        </w:rPr>
+        <w:t>:</w:t>
+      </w:r>
     </w:p>
     <w:p>
       <w:pPr>
@@ -42114,6 +43827,87 @@
           <w:color w:val="1D2021"/>
         </w:rPr>
       </w:pPr>
+      <w:r>
+        <w:rPr>
+          <w:rFonts w:cs="Arial"/>
+          <w:noProof/>
+          <w:color w:val="1D2021"/>
+        </w:rPr>
+        <w:lastRenderedPageBreak/>
+        <w:drawing>
+          <wp:inline distT="0" distB="0" distL="0" distR="0">
+            <wp:extent cx="5400675" cy="2518410"/>
+            <wp:effectExtent l="0" t="0" r="9525" b="0"/>
+            <wp:docPr id="29" name="Imagem 29" descr="Uma imagem contendo captura de tela&#10;&#10;Descrição gerada com muito alta confiança"/>
+            <wp:cNvGraphicFramePr>
+              <a:graphicFrameLocks xmlns:a="http://schemas.openxmlformats.org/drawingml/2006/main" noChangeAspect="1"/>
+            </wp:cNvGraphicFramePr>
+            <a:graphic xmlns:a="http://schemas.openxmlformats.org/drawingml/2006/main">
+              <a:graphicData uri="http://schemas.openxmlformats.org/drawingml/2006/picture">
+                <pic:pic xmlns:pic="http://schemas.openxmlformats.org/drawingml/2006/picture">
+                  <pic:nvPicPr>
+                    <pic:cNvPr id="29" name="index-cli.JPG"/>
+                    <pic:cNvPicPr/>
+                  </pic:nvPicPr>
+                  <pic:blipFill>
+                    <a:blip r:embed="rId25" cstate="print">
+                      <a:extLst>
+                        <a:ext uri="{28A0092B-C50C-407E-A947-70E740481C1C}">
+                          <a14:useLocalDpi xmlns:a14="http://schemas.microsoft.com/office/drawing/2010/main" val="0"/>
+                        </a:ext>
+                      </a:extLst>
+                    </a:blip>
+                    <a:stretch>
+                      <a:fillRect/>
+                    </a:stretch>
+                  </pic:blipFill>
+                  <pic:spPr>
+                    <a:xfrm>
+                      <a:off x="0" y="0"/>
+                      <a:ext cx="5400675" cy="2518410"/>
+                    </a:xfrm>
+                    <a:prstGeom prst="rect">
+                      <a:avLst/>
+                    </a:prstGeom>
+                  </pic:spPr>
+                </pic:pic>
+              </a:graphicData>
+            </a:graphic>
+          </wp:inline>
+        </w:drawing>
+      </w:r>
+    </w:p>
+    <w:p>
+      <w:pPr>
+        <w:spacing w:line="360" w:lineRule="auto"/>
+        <w:rPr>
+          <w:noProof/>
+        </w:rPr>
+      </w:pPr>
+      <w:r>
+        <w:rPr>
+          <w:noProof/>
+        </w:rPr>
+        <w:t xml:space="preserve">Figura </w:t>
+      </w:r>
+      <w:r>
+        <w:rPr>
+          <w:noProof/>
+        </w:rPr>
+        <w:t>20</w:t>
+      </w:r>
+      <w:r>
+        <w:rPr>
+          <w:noProof/>
+        </w:rPr>
+        <w:t xml:space="preserve"> – Página de Visão do </w:t>
+      </w:r>
+      <w:r>
+        <w:rPr>
+          <w:noProof/>
+        </w:rPr>
+        <w:t>Cliente</w:t>
+      </w:r>
     </w:p>
     <w:p>
       <w:pPr>
@@ -42132,6 +43926,181 @@
           <w:color w:val="1D2021"/>
         </w:rPr>
       </w:pPr>
+      <w:r>
+        <w:rPr>
+          <w:rFonts w:cs="Arial"/>
+          <w:noProof/>
+          <w:color w:val="1D2021"/>
+        </w:rPr>
+        <w:drawing>
+          <wp:inline distT="0" distB="0" distL="0" distR="0">
+            <wp:extent cx="5400675" cy="2526665"/>
+            <wp:effectExtent l="0" t="0" r="9525" b="6985"/>
+            <wp:docPr id="30" name="Imagem 30" descr="Uma imagem contendo captura de tela&#10;&#10;Descrição gerada com muito alta confiança"/>
+            <wp:cNvGraphicFramePr>
+              <a:graphicFrameLocks xmlns:a="http://schemas.openxmlformats.org/drawingml/2006/main" noChangeAspect="1"/>
+            </wp:cNvGraphicFramePr>
+            <a:graphic xmlns:a="http://schemas.openxmlformats.org/drawingml/2006/main">
+              <a:graphicData uri="http://schemas.openxmlformats.org/drawingml/2006/picture">
+                <pic:pic xmlns:pic="http://schemas.openxmlformats.org/drawingml/2006/picture">
+                  <pic:nvPicPr>
+                    <pic:cNvPr id="30" name="contrato-cli p1.JPG"/>
+                    <pic:cNvPicPr/>
+                  </pic:nvPicPr>
+                  <pic:blipFill>
+                    <a:blip r:embed="rId26" cstate="print">
+                      <a:extLst>
+                        <a:ext uri="{28A0092B-C50C-407E-A947-70E740481C1C}">
+                          <a14:useLocalDpi xmlns:a14="http://schemas.microsoft.com/office/drawing/2010/main" val="0"/>
+                        </a:ext>
+                      </a:extLst>
+                    </a:blip>
+                    <a:stretch>
+                      <a:fillRect/>
+                    </a:stretch>
+                  </pic:blipFill>
+                  <pic:spPr>
+                    <a:xfrm>
+                      <a:off x="0" y="0"/>
+                      <a:ext cx="5400675" cy="2526665"/>
+                    </a:xfrm>
+                    <a:prstGeom prst="rect">
+                      <a:avLst/>
+                    </a:prstGeom>
+                  </pic:spPr>
+                </pic:pic>
+              </a:graphicData>
+            </a:graphic>
+          </wp:inline>
+        </w:drawing>
+      </w:r>
+    </w:p>
+    <w:p>
+      <w:pPr>
+        <w:spacing w:line="360" w:lineRule="auto"/>
+        <w:rPr>
+          <w:noProof/>
+        </w:rPr>
+      </w:pPr>
+      <w:r>
+        <w:rPr>
+          <w:noProof/>
+        </w:rPr>
+        <w:t>Figura 2</w:t>
+      </w:r>
+      <w:r>
+        <w:rPr>
+          <w:noProof/>
+        </w:rPr>
+        <w:t>1</w:t>
+      </w:r>
+      <w:r>
+        <w:rPr>
+          <w:noProof/>
+        </w:rPr>
+        <w:t xml:space="preserve"> – Página de </w:t>
+      </w:r>
+      <w:r>
+        <w:rPr>
+          <w:noProof/>
+        </w:rPr>
+        <w:t>Consulta de Contrato -  parte 1</w:t>
+      </w:r>
+    </w:p>
+    <w:p>
+      <w:pPr>
+        <w:spacing w:line="360" w:lineRule="auto"/>
+        <w:rPr>
+          <w:noProof/>
+        </w:rPr>
+      </w:pPr>
+    </w:p>
+    <w:p>
+      <w:pPr>
+        <w:spacing w:line="360" w:lineRule="auto"/>
+        <w:rPr>
+          <w:noProof/>
+        </w:rPr>
+      </w:pPr>
+      <w:r>
+        <w:rPr>
+          <w:noProof/>
+        </w:rPr>
+        <w:lastRenderedPageBreak/>
+        <w:drawing>
+          <wp:inline distT="0" distB="0" distL="0" distR="0">
+            <wp:extent cx="5400675" cy="2520315"/>
+            <wp:effectExtent l="0" t="0" r="9525" b="0"/>
+            <wp:docPr id="31" name="Imagem 31" descr="Uma imagem contendo captura de tela&#10;&#10;Descrição gerada com muito alta confiança"/>
+            <wp:cNvGraphicFramePr>
+              <a:graphicFrameLocks xmlns:a="http://schemas.openxmlformats.org/drawingml/2006/main" noChangeAspect="1"/>
+            </wp:cNvGraphicFramePr>
+            <a:graphic xmlns:a="http://schemas.openxmlformats.org/drawingml/2006/main">
+              <a:graphicData uri="http://schemas.openxmlformats.org/drawingml/2006/picture">
+                <pic:pic xmlns:pic="http://schemas.openxmlformats.org/drawingml/2006/picture">
+                  <pic:nvPicPr>
+                    <pic:cNvPr id="31" name="contrato-cli p2.JPG"/>
+                    <pic:cNvPicPr/>
+                  </pic:nvPicPr>
+                  <pic:blipFill>
+                    <a:blip r:embed="rId27" cstate="print">
+                      <a:extLst>
+                        <a:ext uri="{28A0092B-C50C-407E-A947-70E740481C1C}">
+                          <a14:useLocalDpi xmlns:a14="http://schemas.microsoft.com/office/drawing/2010/main" val="0"/>
+                        </a:ext>
+                      </a:extLst>
+                    </a:blip>
+                    <a:stretch>
+                      <a:fillRect/>
+                    </a:stretch>
+                  </pic:blipFill>
+                  <pic:spPr>
+                    <a:xfrm>
+                      <a:off x="0" y="0"/>
+                      <a:ext cx="5400675" cy="2520315"/>
+                    </a:xfrm>
+                    <a:prstGeom prst="rect">
+                      <a:avLst/>
+                    </a:prstGeom>
+                  </pic:spPr>
+                </pic:pic>
+              </a:graphicData>
+            </a:graphic>
+          </wp:inline>
+        </w:drawing>
+      </w:r>
+    </w:p>
+    <w:p>
+      <w:pPr>
+        <w:spacing w:line="360" w:lineRule="auto"/>
+        <w:rPr>
+          <w:noProof/>
+        </w:rPr>
+      </w:pPr>
+      <w:r>
+        <w:rPr>
+          <w:noProof/>
+        </w:rPr>
+        <w:t>Figura 2</w:t>
+      </w:r>
+      <w:r>
+        <w:rPr>
+          <w:noProof/>
+        </w:rPr>
+        <w:t>2</w:t>
+      </w:r>
+      <w:r>
+        <w:rPr>
+          <w:noProof/>
+        </w:rPr>
+        <w:t xml:space="preserve"> – Página de Consulta de Contrato -  parte </w:t>
+      </w:r>
+      <w:r>
+        <w:rPr>
+          <w:noProof/>
+        </w:rPr>
+        <w:t>2</w:t>
+      </w:r>
     </w:p>
     <w:p>
       <w:pPr>
@@ -42150,6 +44119,86 @@
           <w:color w:val="1D2021"/>
         </w:rPr>
       </w:pPr>
+      <w:r>
+        <w:rPr>
+          <w:rFonts w:cs="Arial"/>
+          <w:noProof/>
+          <w:color w:val="1D2021"/>
+        </w:rPr>
+        <w:drawing>
+          <wp:inline distT="0" distB="0" distL="0" distR="0">
+            <wp:extent cx="5400675" cy="2522220"/>
+            <wp:effectExtent l="0" t="0" r="9525" b="0"/>
+            <wp:docPr id="32" name="Imagem 32" descr="Uma imagem contendo captura de tela&#10;&#10;Descrição gerada com muito alta confiança"/>
+            <wp:cNvGraphicFramePr>
+              <a:graphicFrameLocks xmlns:a="http://schemas.openxmlformats.org/drawingml/2006/main" noChangeAspect="1"/>
+            </wp:cNvGraphicFramePr>
+            <a:graphic xmlns:a="http://schemas.openxmlformats.org/drawingml/2006/main">
+              <a:graphicData uri="http://schemas.openxmlformats.org/drawingml/2006/picture">
+                <pic:pic xmlns:pic="http://schemas.openxmlformats.org/drawingml/2006/picture">
+                  <pic:nvPicPr>
+                    <pic:cNvPr id="32" name="galeria-cli.JPG"/>
+                    <pic:cNvPicPr/>
+                  </pic:nvPicPr>
+                  <pic:blipFill>
+                    <a:blip r:embed="rId28" cstate="print">
+                      <a:extLst>
+                        <a:ext uri="{28A0092B-C50C-407E-A947-70E740481C1C}">
+                          <a14:useLocalDpi xmlns:a14="http://schemas.microsoft.com/office/drawing/2010/main" val="0"/>
+                        </a:ext>
+                      </a:extLst>
+                    </a:blip>
+                    <a:stretch>
+                      <a:fillRect/>
+                    </a:stretch>
+                  </pic:blipFill>
+                  <pic:spPr>
+                    <a:xfrm>
+                      <a:off x="0" y="0"/>
+                      <a:ext cx="5400675" cy="2522220"/>
+                    </a:xfrm>
+                    <a:prstGeom prst="rect">
+                      <a:avLst/>
+                    </a:prstGeom>
+                  </pic:spPr>
+                </pic:pic>
+              </a:graphicData>
+            </a:graphic>
+          </wp:inline>
+        </w:drawing>
+      </w:r>
+    </w:p>
+    <w:p>
+      <w:pPr>
+        <w:spacing w:line="360" w:lineRule="auto"/>
+        <w:rPr>
+          <w:noProof/>
+        </w:rPr>
+      </w:pPr>
+      <w:r>
+        <w:rPr>
+          <w:noProof/>
+        </w:rPr>
+        <w:t>Figura 2</w:t>
+      </w:r>
+      <w:r>
+        <w:rPr>
+          <w:noProof/>
+        </w:rPr>
+        <w:t>3</w:t>
+      </w:r>
+      <w:r>
+        <w:rPr>
+          <w:noProof/>
+        </w:rPr>
+        <w:t xml:space="preserve"> – Página </w:t>
+      </w:r>
+      <w:r>
+        <w:rPr>
+          <w:noProof/>
+        </w:rPr>
+        <w:t>de Conteúdo Disponível para Download</w:t>
+      </w:r>
     </w:p>
     <w:p>
       <w:pPr>
@@ -42234,94 +44283,14 @@
     </w:p>
     <w:p>
       <w:pPr>
-        <w:spacing w:line="360" w:lineRule="auto"/>
-        <w:rPr>
-          <w:rFonts w:cs="Arial"/>
-          <w:color w:val="1D2021"/>
-        </w:rPr>
-      </w:pPr>
-    </w:p>
-    <w:p>
-      <w:pPr>
-        <w:spacing w:line="360" w:lineRule="auto"/>
-        <w:rPr>
-          <w:rFonts w:cs="Arial"/>
-          <w:color w:val="1D2021"/>
-        </w:rPr>
-      </w:pPr>
-    </w:p>
-    <w:p>
-      <w:pPr>
-        <w:spacing w:line="360" w:lineRule="auto"/>
-        <w:rPr>
-          <w:rFonts w:cs="Arial"/>
-          <w:color w:val="1D2021"/>
-        </w:rPr>
-      </w:pPr>
-    </w:p>
-    <w:p>
-      <w:pPr>
-        <w:spacing w:line="360" w:lineRule="auto"/>
-        <w:rPr>
-          <w:rFonts w:cs="Arial"/>
-          <w:color w:val="1D2021"/>
-        </w:rPr>
-      </w:pPr>
-    </w:p>
-    <w:p>
-      <w:pPr>
-        <w:spacing w:line="360" w:lineRule="auto"/>
-        <w:rPr>
-          <w:rFonts w:cs="Arial"/>
-          <w:color w:val="1D2021"/>
-        </w:rPr>
-      </w:pPr>
-    </w:p>
-    <w:p>
-      <w:pPr>
-        <w:spacing w:line="360" w:lineRule="auto"/>
-        <w:rPr>
-          <w:rFonts w:cs="Arial"/>
-          <w:color w:val="1D2021"/>
-        </w:rPr>
-      </w:pPr>
-    </w:p>
-    <w:p>
-      <w:pPr>
-        <w:spacing w:line="360" w:lineRule="auto"/>
-        <w:rPr>
-          <w:rFonts w:cs="Arial"/>
-          <w:color w:val="1D2021"/>
-        </w:rPr>
-      </w:pPr>
-    </w:p>
-    <w:p>
-      <w:pPr>
-        <w:spacing w:line="360" w:lineRule="auto"/>
-        <w:rPr>
-          <w:rFonts w:cs="Arial"/>
-          <w:color w:val="1D2021"/>
-        </w:rPr>
-      </w:pPr>
-    </w:p>
-    <w:p>
-      <w:pPr>
-        <w:spacing w:line="360" w:lineRule="auto"/>
-        <w:rPr>
-          <w:rFonts w:cs="Arial"/>
-          <w:color w:val="1D2021"/>
-        </w:rPr>
-      </w:pPr>
-    </w:p>
-    <w:p>
-      <w:pPr>
         <w:pStyle w:val="Ttulo"/>
       </w:pPr>
-      <w:bookmarkStart w:id="90" w:name="_Toc516412291"/>
-      <w:r>
+      <w:bookmarkStart w:id="89" w:name="_Toc516412291"/>
+      <w:r>
+        <w:lastRenderedPageBreak/>
         <w:t>ARTEFATOS</w:t>
       </w:r>
-      <w:bookmarkEnd w:id="90"/>
+      <w:bookmarkEnd w:id="89"/>
     </w:p>
     <w:p>
       <w:pPr>
@@ -42341,13 +44310,12 @@
           <w:numId w:val="28"/>
         </w:numPr>
       </w:pPr>
-      <w:bookmarkStart w:id="91" w:name="_Toc516412292"/>
+      <w:bookmarkStart w:id="90" w:name="_Toc516412292"/>
       <w:r>
         <w:rPr>
           <w:noProof/>
           <w:lang w:val="pt-BR" w:eastAsia="pt-BR"/>
         </w:rPr>
-        <w:lastRenderedPageBreak/>
         <w:drawing>
           <wp:anchor distT="0" distB="0" distL="114300" distR="114300" simplePos="0" relativeHeight="251656192" behindDoc="0" locked="0" layoutInCell="1" allowOverlap="1">
             <wp:simplePos x="0" y="0"/>
@@ -42374,7 +44342,7 @@
                     </pic:cNvPicPr>
                   </pic:nvPicPr>
                   <pic:blipFill>
-                    <a:blip r:embed="rId9">
+                    <a:blip r:embed="rId29">
                       <a:extLst>
                         <a:ext uri="{28A0092B-C50C-407E-A947-70E740481C1C}">
                           <a14:useLocalDpi xmlns:a14="http://schemas.microsoft.com/office/drawing/2010/main" val="0"/>
@@ -42414,7 +44382,7 @@
       <w:r>
         <w:t>MER</w:t>
       </w:r>
-      <w:bookmarkEnd w:id="91"/>
+      <w:bookmarkEnd w:id="90"/>
     </w:p>
     <w:p>
       <w:pPr>
@@ -42439,15 +44407,30 @@
           <w:sz w:val="20"/>
         </w:rPr>
       </w:pPr>
-      <w:bookmarkStart w:id="92" w:name="_Toc516412293"/>
+      <w:bookmarkStart w:id="91" w:name="_Toc516412293"/>
       <w:r>
         <w:rPr>
           <w:b w:val="0"/>
           <w:sz w:val="20"/>
         </w:rPr>
-        <w:t>Figura 2 – MER</w:t>
-      </w:r>
-      <w:bookmarkEnd w:id="92"/>
+        <w:t>Figura 2</w:t>
+      </w:r>
+      <w:r>
+        <w:rPr>
+          <w:b w:val="0"/>
+          <w:sz w:val="20"/>
+          <w:lang w:val="pt-BR"/>
+        </w:rPr>
+        <w:t>4</w:t>
+      </w:r>
+      <w:r>
+        <w:rPr>
+          <w:b w:val="0"/>
+          <w:sz w:val="20"/>
+        </w:rPr>
+        <w:t xml:space="preserve"> – MER</w:t>
+      </w:r>
+      <w:bookmarkEnd w:id="91"/>
     </w:p>
     <w:p>
       <w:pPr>
@@ -42470,11 +44453,11 @@
         <w:lastRenderedPageBreak/>
         <w:t xml:space="preserve"> </w:t>
       </w:r>
-      <w:bookmarkStart w:id="93" w:name="_Toc516412294"/>
+      <w:bookmarkStart w:id="92" w:name="_Toc516412294"/>
       <w:r>
         <w:t>CONSIDERAÇÕES FINAIS</w:t>
       </w:r>
-      <w:bookmarkEnd w:id="93"/>
+      <w:bookmarkEnd w:id="92"/>
     </w:p>
     <w:p>
       <w:pPr>
@@ -43205,46 +45188,8 @@
           <w:szCs w:val="24"/>
         </w:rPr>
       </w:pPr>
-    </w:p>
-    <w:p>
-      <w:pPr>
-        <w:spacing w:line="360" w:lineRule="auto"/>
-        <w:ind w:firstLine="708"/>
-        <w:rPr>
-          <w:sz w:val="24"/>
-          <w:szCs w:val="24"/>
-        </w:rPr>
-      </w:pPr>
-    </w:p>
-    <w:p>
-      <w:pPr>
-        <w:spacing w:line="360" w:lineRule="auto"/>
-        <w:ind w:firstLine="708"/>
-        <w:rPr>
-          <w:sz w:val="24"/>
-          <w:szCs w:val="24"/>
-        </w:rPr>
-      </w:pPr>
-    </w:p>
-    <w:p>
-      <w:pPr>
-        <w:spacing w:line="360" w:lineRule="auto"/>
-        <w:ind w:firstLine="708"/>
-        <w:rPr>
-          <w:sz w:val="24"/>
-          <w:szCs w:val="24"/>
-        </w:rPr>
-      </w:pPr>
-    </w:p>
-    <w:p>
-      <w:pPr>
-        <w:spacing w:line="360" w:lineRule="auto"/>
-        <w:ind w:firstLine="708"/>
-        <w:rPr>
-          <w:sz w:val="24"/>
-          <w:szCs w:val="24"/>
-        </w:rPr>
-      </w:pPr>
+      <w:bookmarkStart w:id="93" w:name="_GoBack"/>
+      <w:bookmarkEnd w:id="93"/>
     </w:p>
     <w:p>
       <w:pPr>
@@ -44409,7 +46354,7 @@
       </w:pPr>
     </w:p>
     <w:sectPr>
-      <w:footerReference w:type="default" r:id="rId10"/>
+      <w:footerReference w:type="default" r:id="rId30"/>
       <w:pgSz w:w="11906" w:h="16838"/>
       <w:pgMar w:top="1701" w:right="1700" w:bottom="1134" w:left="1701" w:header="709" w:footer="709" w:gutter="0"/>
       <w:cols w:space="708"/>
@@ -44548,7 +46493,7 @@
               <v:shape id="_x0000_i1025" type="#_x0000_t75" style="width:115.5pt;height:54.75pt">
                 <v:imagedata r:id="rId1" o:title=""/>
               </v:shape>
-              <o:OLEObject Type="Embed" ProgID="MSPhotoEd.3" ShapeID="_x0000_i1025" DrawAspect="Content" ObjectID="_1590179581" r:id="rId2"/>
+              <o:OLEObject Type="Embed" ProgID="MSPhotoEd.3" ShapeID="_x0000_i1025" DrawAspect="Content" ObjectID="_1590189981" r:id="rId2"/>
             </w:object>
           </w:r>
         </w:p>

</xml_diff>